<commit_message>
Novas atualizações ao relatorio
</commit_message>
<xml_diff>
--- a/Relatorio/T1_GCS_AeS.docx
+++ b/Relatorio/T1_GCS_AeS.docx
@@ -51,13 +51,7 @@
         <w:rPr>
           <w:rFonts w:ascii="Arial" w:eastAsia="Arial" w:hAnsi="Arial" w:cs="Arial"/>
         </w:rPr>
-        <w:t>ARTHUR KUNZLER, EDUARDO BALLIC</w:t>
-      </w:r>
-      <w:r>
-        <w:rPr>
-          <w:rFonts w:ascii="Arial" w:eastAsia="Arial" w:hAnsi="Arial" w:cs="Arial"/>
-        </w:rPr>
-        <w:t>O</w:t>
+        <w:t>ARTHUR KUNZLER</w:t>
       </w:r>
       <w:r>
         <w:rPr>
@@ -72,114 +66,220 @@
           <w:i/>
           <w:iCs/>
         </w:rPr>
-        <w:t>EduardoBallico</w:t>
+        <w:t>arthurkunzler</w:t>
       </w:r>
       <w:proofErr w:type="spellEnd"/>
-      <w:r>
-        <w:rPr>
-          <w:rFonts w:ascii="Arial" w:eastAsia="Arial" w:hAnsi="Arial" w:cs="Arial"/>
-        </w:rPr>
-        <w:t>), G</w:t>
-      </w:r>
-      <w:r>
-        <w:rPr>
-          <w:rFonts w:ascii="Arial" w:eastAsia="Arial" w:hAnsi="Arial" w:cs="Arial"/>
-        </w:rPr>
-        <w:t>UILHERME DORNELLES</w:t>
-      </w:r>
-      <w:r>
-        <w:rPr>
-          <w:rFonts w:ascii="Arial" w:eastAsia="Arial" w:hAnsi="Arial" w:cs="Arial"/>
-        </w:rPr>
-        <w:t>, G</w:t>
-      </w:r>
-      <w:r>
-        <w:rPr>
-          <w:rFonts w:ascii="Arial" w:eastAsia="Arial" w:hAnsi="Arial" w:cs="Arial"/>
-        </w:rPr>
-        <w:t>UILHERME SANTOS</w:t>
-      </w:r>
-      <w:r>
-        <w:rPr>
-          <w:rFonts w:ascii="Arial" w:eastAsia="Arial" w:hAnsi="Arial" w:cs="Arial"/>
-        </w:rPr>
-        <w:t xml:space="preserve"> (</w:t>
-      </w:r>
-      <w:proofErr w:type="spellStart"/>
       <w:r>
         <w:rPr>
           <w:rFonts w:ascii="Arial" w:eastAsia="Arial" w:hAnsi="Arial" w:cs="Arial"/>
           <w:i/>
           <w:iCs/>
         </w:rPr>
-        <w:t>guilhermxsantos</w:t>
-      </w:r>
-      <w:proofErr w:type="spellEnd"/>
-      <w:r>
-        <w:rPr>
-          <w:rFonts w:ascii="Arial" w:eastAsia="Arial" w:hAnsi="Arial" w:cs="Arial"/>
-        </w:rPr>
         <w:t>)</w:t>
       </w:r>
-      <w:r>
-        <w:rPr>
-          <w:rFonts w:ascii="Arial" w:eastAsia="Arial" w:hAnsi="Arial" w:cs="Arial"/>
-        </w:rPr>
-        <w:t>, I</w:t>
-      </w:r>
-      <w:r>
-        <w:rPr>
-          <w:rFonts w:ascii="Arial" w:eastAsia="Arial" w:hAnsi="Arial" w:cs="Arial"/>
-        </w:rPr>
-        <w:t>SMAEL FREITAS</w:t>
-      </w:r>
-      <w:r>
-        <w:rPr>
-          <w:rFonts w:ascii="Arial" w:eastAsia="Arial" w:hAnsi="Arial" w:cs="Arial"/>
-        </w:rPr>
-        <w:t xml:space="preserve"> (</w:t>
-      </w:r>
-      <w:proofErr w:type="spellStart"/>
       <w:r>
         <w:rPr>
           <w:rFonts w:ascii="Arial" w:eastAsia="Arial" w:hAnsi="Arial" w:cs="Arial"/>
           <w:i/>
           <w:iCs/>
         </w:rPr>
-        <w:t>ismaelfvargas</w:t>
-      </w:r>
-      <w:proofErr w:type="spellEnd"/>
-      <w:r>
-        <w:rPr>
-          <w:rFonts w:ascii="Arial" w:eastAsia="Arial" w:hAnsi="Arial" w:cs="Arial"/>
-        </w:rPr>
-        <w:t>)</w:t>
-      </w:r>
-      <w:r>
-        <w:rPr>
-          <w:rFonts w:ascii="Arial" w:eastAsia="Arial" w:hAnsi="Arial" w:cs="Arial"/>
-        </w:rPr>
-        <w:t>, J</w:t>
-      </w:r>
-      <w:r>
-        <w:rPr>
-          <w:rFonts w:ascii="Arial" w:eastAsia="Arial" w:hAnsi="Arial" w:cs="Arial"/>
-        </w:rPr>
-        <w:t>OÃO VITTOR CAUMO</w:t>
-      </w:r>
-      <w:r>
-        <w:rPr>
-          <w:rFonts w:ascii="Arial" w:eastAsia="Arial" w:hAnsi="Arial" w:cs="Arial"/>
-        </w:rPr>
-        <w:t xml:space="preserve"> (</w:t>
-      </w:r>
-      <w:proofErr w:type="spellStart"/>
+        <w:t>, EDUARDO BALLIC</w:t>
+      </w:r>
       <w:r>
         <w:rPr>
           <w:rFonts w:ascii="Arial" w:eastAsia="Arial" w:hAnsi="Arial" w:cs="Arial"/>
           <w:i/>
           <w:iCs/>
         </w:rPr>
+        <w:t>O</w:t>
+      </w:r>
+      <w:r>
+        <w:rPr>
+          <w:rFonts w:ascii="Arial" w:eastAsia="Arial" w:hAnsi="Arial" w:cs="Arial"/>
+          <w:i/>
+          <w:iCs/>
+        </w:rPr>
+        <w:t xml:space="preserve"> (</w:t>
+      </w:r>
+      <w:proofErr w:type="spellStart"/>
+      <w:r>
+        <w:rPr>
+          <w:rFonts w:ascii="Arial" w:eastAsia="Arial" w:hAnsi="Arial" w:cs="Arial"/>
+          <w:i/>
+          <w:iCs/>
+        </w:rPr>
+        <w:t>EduardoBallico</w:t>
+      </w:r>
+      <w:proofErr w:type="spellEnd"/>
+      <w:r>
+        <w:rPr>
+          <w:rFonts w:ascii="Arial" w:eastAsia="Arial" w:hAnsi="Arial" w:cs="Arial"/>
+          <w:i/>
+          <w:iCs/>
+        </w:rPr>
+        <w:t>), G</w:t>
+      </w:r>
+      <w:r>
+        <w:rPr>
+          <w:rFonts w:ascii="Arial" w:eastAsia="Arial" w:hAnsi="Arial" w:cs="Arial"/>
+          <w:i/>
+          <w:iCs/>
+        </w:rPr>
+        <w:t>UILHERME DORNELLES</w:t>
+      </w:r>
+      <w:r>
+        <w:rPr>
+          <w:rFonts w:ascii="Arial" w:eastAsia="Arial" w:hAnsi="Arial" w:cs="Arial"/>
+          <w:i/>
+          <w:iCs/>
+        </w:rPr>
+        <w:t xml:space="preserve"> (</w:t>
+      </w:r>
+      <w:proofErr w:type="spellStart"/>
+      <w:r>
+        <w:rPr>
+          <w:rFonts w:ascii="Arial" w:eastAsia="Arial" w:hAnsi="Arial" w:cs="Arial"/>
+          <w:i/>
+          <w:iCs/>
+        </w:rPr>
+        <w:t>G</w:t>
+      </w:r>
+      <w:r>
+        <w:rPr>
+          <w:rFonts w:ascii="Arial" w:eastAsia="Arial" w:hAnsi="Arial" w:cs="Arial"/>
+          <w:i/>
+          <w:iCs/>
+        </w:rPr>
+        <w:t>uilherme</w:t>
+      </w:r>
+      <w:r>
+        <w:rPr>
+          <w:rFonts w:ascii="Arial" w:eastAsia="Arial" w:hAnsi="Arial" w:cs="Arial"/>
+          <w:i/>
+          <w:iCs/>
+        </w:rPr>
+        <w:t>D</w:t>
+      </w:r>
+      <w:r>
+        <w:rPr>
+          <w:rFonts w:ascii="Arial" w:eastAsia="Arial" w:hAnsi="Arial" w:cs="Arial"/>
+          <w:i/>
+          <w:iCs/>
+        </w:rPr>
+        <w:t>ornelles</w:t>
+      </w:r>
+      <w:proofErr w:type="spellEnd"/>
+      <w:r>
+        <w:rPr>
+          <w:rFonts w:ascii="Arial" w:eastAsia="Arial" w:hAnsi="Arial" w:cs="Arial"/>
+          <w:i/>
+          <w:iCs/>
+        </w:rPr>
+        <w:t>)</w:t>
+      </w:r>
+      <w:r>
+        <w:rPr>
+          <w:rFonts w:ascii="Arial" w:eastAsia="Arial" w:hAnsi="Arial" w:cs="Arial"/>
+          <w:i/>
+          <w:iCs/>
+        </w:rPr>
+        <w:t>, G</w:t>
+      </w:r>
+      <w:r>
+        <w:rPr>
+          <w:rFonts w:ascii="Arial" w:eastAsia="Arial" w:hAnsi="Arial" w:cs="Arial"/>
+          <w:i/>
+          <w:iCs/>
+        </w:rPr>
+        <w:t>UILHERME</w:t>
+      </w:r>
+      <w:r>
+        <w:rPr>
+          <w:rFonts w:ascii="Arial" w:eastAsia="Arial" w:hAnsi="Arial" w:cs="Arial"/>
+        </w:rPr>
+        <w:t xml:space="preserve"> SANTOS</w:t>
+      </w:r>
+      <w:r>
+        <w:rPr>
+          <w:rFonts w:ascii="Arial" w:eastAsia="Arial" w:hAnsi="Arial" w:cs="Arial"/>
+        </w:rPr>
+        <w:t xml:space="preserve"> (</w:t>
+      </w:r>
+      <w:proofErr w:type="spellStart"/>
+      <w:r>
+        <w:rPr>
+          <w:rFonts w:ascii="Arial" w:eastAsia="Arial" w:hAnsi="Arial" w:cs="Arial"/>
+          <w:i/>
+          <w:iCs/>
+        </w:rPr>
+        <w:t>guilhermxsantos</w:t>
+      </w:r>
+      <w:proofErr w:type="spellEnd"/>
+      <w:r>
+        <w:rPr>
+          <w:rFonts w:ascii="Arial" w:eastAsia="Arial" w:hAnsi="Arial" w:cs="Arial"/>
+        </w:rPr>
+        <w:t>)</w:t>
+      </w:r>
+      <w:r>
+        <w:rPr>
+          <w:rFonts w:ascii="Arial" w:eastAsia="Arial" w:hAnsi="Arial" w:cs="Arial"/>
+        </w:rPr>
+        <w:t>, I</w:t>
+      </w:r>
+      <w:r>
+        <w:rPr>
+          <w:rFonts w:ascii="Arial" w:eastAsia="Arial" w:hAnsi="Arial" w:cs="Arial"/>
+        </w:rPr>
+        <w:t>SMAEL FREITAS</w:t>
+      </w:r>
+      <w:r>
+        <w:rPr>
+          <w:rFonts w:ascii="Arial" w:eastAsia="Arial" w:hAnsi="Arial" w:cs="Arial"/>
+        </w:rPr>
+        <w:t xml:space="preserve"> (</w:t>
+      </w:r>
+      <w:proofErr w:type="spellStart"/>
+      <w:r>
+        <w:rPr>
+          <w:rFonts w:ascii="Arial" w:eastAsia="Arial" w:hAnsi="Arial" w:cs="Arial"/>
+          <w:i/>
+          <w:iCs/>
+        </w:rPr>
+        <w:t>ismaelfvargas</w:t>
+      </w:r>
+      <w:proofErr w:type="spellEnd"/>
+      <w:r>
+        <w:rPr>
+          <w:rFonts w:ascii="Arial" w:eastAsia="Arial" w:hAnsi="Arial" w:cs="Arial"/>
+        </w:rPr>
+        <w:t>)</w:t>
+      </w:r>
+      <w:r>
+        <w:rPr>
+          <w:rFonts w:ascii="Arial" w:eastAsia="Arial" w:hAnsi="Arial" w:cs="Arial"/>
+        </w:rPr>
+        <w:t>, J</w:t>
+      </w:r>
+      <w:r>
+        <w:rPr>
+          <w:rFonts w:ascii="Arial" w:eastAsia="Arial" w:hAnsi="Arial" w:cs="Arial"/>
+        </w:rPr>
+        <w:t>OÃO VITTOR CAUMO</w:t>
+      </w:r>
+      <w:r>
+        <w:rPr>
+          <w:rFonts w:ascii="Arial" w:eastAsia="Arial" w:hAnsi="Arial" w:cs="Arial"/>
+        </w:rPr>
+        <w:t xml:space="preserve"> (</w:t>
+      </w:r>
+      <w:proofErr w:type="spellStart"/>
+      <w:r>
+        <w:rPr>
+          <w:rFonts w:ascii="Arial" w:eastAsia="Arial" w:hAnsi="Arial" w:cs="Arial"/>
+          <w:i/>
+          <w:iCs/>
+        </w:rPr>
         <w:t>joaovittorcaumo</w:t>
       </w:r>
       <w:proofErr w:type="spellEnd"/>
@@ -193,7 +293,33 @@
         <w:rPr>
           <w:rFonts w:ascii="Arial" w:eastAsia="Arial" w:hAnsi="Arial" w:cs="Arial"/>
         </w:rPr>
-        <w:t>, L</w:t>
+        <w:t>,</w:t>
+      </w:r>
+      <w:r>
+        <w:rPr>
+          <w:rFonts w:ascii="Arial" w:eastAsia="Arial" w:hAnsi="Arial" w:cs="Arial"/>
+        </w:rPr>
+        <w:t xml:space="preserve"> LEANDRO NÓBREGA (</w:t>
+      </w:r>
+      <w:r>
+        <w:rPr>
+          <w:rFonts w:ascii="Arial" w:eastAsia="Arial" w:hAnsi="Arial" w:cs="Arial"/>
+          <w:i/>
+          <w:iCs/>
+        </w:rPr>
+        <w:t>29102001</w:t>
+      </w:r>
+      <w:r>
+        <w:rPr>
+          <w:rFonts w:ascii="Arial" w:eastAsia="Arial" w:hAnsi="Arial" w:cs="Arial"/>
+        </w:rPr>
+        <w:t>),</w:t>
+      </w:r>
+      <w:r>
+        <w:rPr>
+          <w:rFonts w:ascii="Arial" w:eastAsia="Arial" w:hAnsi="Arial" w:cs="Arial"/>
+        </w:rPr>
+        <w:t xml:space="preserve"> L</w:t>
       </w:r>
       <w:r>
         <w:rPr>
@@ -720,7 +846,25 @@
           <w:sz w:val="22"/>
           <w:szCs w:val="22"/>
         </w:rPr>
-        <w:t>, cujo o objetivo é simplificar as operações do dia a dia fazendo com que o projeto se torne mais limpo e de fácil leitura. Com esta ideia em mente adaptamos o fluxo desenvolvendo o programa inteiro na </w:t>
+        <w:t xml:space="preserve">, </w:t>
+      </w:r>
+      <w:r>
+        <w:rPr>
+          <w:rStyle w:val="normaltextrun"/>
+          <w:rFonts w:ascii="Arial" w:hAnsi="Arial" w:cs="Arial"/>
+          <w:sz w:val="22"/>
+          <w:szCs w:val="22"/>
+        </w:rPr>
+        <w:t>cujo</w:t>
+      </w:r>
+      <w:r>
+        <w:rPr>
+          <w:rStyle w:val="normaltextrun"/>
+          <w:rFonts w:ascii="Arial" w:hAnsi="Arial" w:cs="Arial"/>
+          <w:sz w:val="22"/>
+          <w:szCs w:val="22"/>
+        </w:rPr>
+        <w:t xml:space="preserve"> objetivo é simplificar as operações do dia a dia fazendo com que o projeto se torne mais limpo e de fácil leitura. Com esta ideia em mente adaptamos o fluxo desenvolvendo o programa inteiro na </w:t>
       </w:r>
       <w:proofErr w:type="spellStart"/>
       <w:r>
@@ -1127,9 +1271,11 @@
         <w:jc w:val="center"/>
         <w:textAlignment w:val="baseline"/>
         <w:rPr>
-          <w:rFonts w:ascii="Segoe UI" w:hAnsi="Segoe UI" w:cs="Segoe UI"/>
-          <w:sz w:val="18"/>
-          <w:szCs w:val="18"/>
+          <w:rFonts w:ascii="Arial" w:hAnsi="Arial" w:cs="Arial"/>
+          <w:b/>
+          <w:bCs/>
+          <w:sz w:val="22"/>
+          <w:szCs w:val="22"/>
         </w:rPr>
       </w:pPr>
       <w:r>
@@ -1164,106 +1310,275 @@
         </w:rPr>
         <w:t xml:space="preserve"> </w:t>
       </w:r>
-    </w:p>
-    <w:p>
-      <w:pPr>
-        <w:rPr>
-          <w:rFonts w:ascii="Arial" w:eastAsia="Arial" w:hAnsi="Arial" w:cs="Arial"/>
-        </w:rPr>
-      </w:pPr>
-    </w:p>
-    <w:p>
-      <w:pPr>
-        <w:jc w:val="center"/>
-        <w:rPr>
-          <w:rFonts w:ascii="Arial" w:eastAsia="Arial" w:hAnsi="Arial" w:cs="Arial"/>
-        </w:rPr>
-      </w:pPr>
-    </w:p>
-    <w:p>
-      <w:pPr>
-        <w:jc w:val="center"/>
-      </w:pPr>
-    </w:p>
-    <w:p>
-      <w:pPr>
-        <w:jc w:val="center"/>
-      </w:pPr>
-    </w:p>
-    <w:p/>
-    <w:p>
-      <w:pPr>
+      <w:r>
+        <w:rPr>
+          <w:rFonts w:ascii="Arial" w:eastAsia="Arial" w:hAnsi="Arial" w:cs="Arial"/>
+        </w:rPr>
+        <w:t>As principais dificuldades encontradas pelo grupo foram, o desenvolvimento do software junto com a organização e a separação de tarefas</w:t>
+      </w:r>
+      <w:r>
+        <w:rPr>
+          <w:rFonts w:ascii="Arial" w:eastAsia="Arial" w:hAnsi="Arial" w:cs="Arial"/>
+        </w:rPr>
+        <w:t xml:space="preserve"> sempre tendo em mente o cuidado para que nenhum outro colega estivesse trabalhando ao mesmo tempo no </w:t>
+      </w:r>
+      <w:r>
+        <w:rPr>
+          <w:rFonts w:ascii="Arial" w:eastAsia="Arial" w:hAnsi="Arial" w:cs="Arial"/>
+        </w:rPr>
+        <w:t xml:space="preserve">programa por conta do fluxo de trabalho escolhido, que por ser em apenas uma </w:t>
+      </w:r>
+      <w:proofErr w:type="spellStart"/>
+      <w:r>
+        <w:rPr>
+          <w:rFonts w:ascii="Arial" w:eastAsia="Arial" w:hAnsi="Arial" w:cs="Arial"/>
+        </w:rPr>
+        <w:t>branch</w:t>
+      </w:r>
+      <w:proofErr w:type="spellEnd"/>
+      <w:r>
+        <w:rPr>
+          <w:rFonts w:ascii="Arial" w:eastAsia="Arial" w:hAnsi="Arial" w:cs="Arial"/>
+        </w:rPr>
+        <w:t xml:space="preserve"> não seria possível </w:t>
+      </w:r>
+      <w:r>
+        <w:rPr>
+          <w:rFonts w:ascii="Arial" w:eastAsia="Arial" w:hAnsi="Arial" w:cs="Arial"/>
+        </w:rPr>
+        <w:t>fazer</w:t>
+      </w:r>
+      <w:r>
+        <w:rPr>
+          <w:rFonts w:ascii="Arial" w:eastAsia="Arial" w:hAnsi="Arial" w:cs="Arial"/>
+        </w:rPr>
+        <w:t xml:space="preserve"> “merge”</w:t>
+      </w:r>
+      <w:r>
+        <w:rPr>
+          <w:rFonts w:ascii="Arial" w:eastAsia="Arial" w:hAnsi="Arial" w:cs="Arial"/>
+        </w:rPr>
+        <w:t>.</w:t>
+      </w:r>
+      <w:r>
+        <w:rPr>
+          <w:rFonts w:ascii="Arial" w:eastAsia="Arial" w:hAnsi="Arial" w:cs="Arial"/>
+        </w:rPr>
+        <w:t xml:space="preserve"> Com isso conseguimos aprimorar a nossa comunicação como uma equipe e a mantendo ativa</w:t>
+      </w:r>
+      <w:r>
+        <w:rPr>
+          <w:rFonts w:ascii="Arial" w:eastAsia="Arial" w:hAnsi="Arial" w:cs="Arial"/>
+        </w:rPr>
+        <w:t xml:space="preserve"> para minimizar os erros </w:t>
+      </w:r>
+      <w:r>
+        <w:rPr>
+          <w:rFonts w:ascii="Arial" w:eastAsia="Arial" w:hAnsi="Arial" w:cs="Arial"/>
+        </w:rPr>
+        <w:t>e</w:t>
+      </w:r>
+      <w:r>
+        <w:rPr>
+          <w:rFonts w:ascii="Arial" w:eastAsia="Arial" w:hAnsi="Arial" w:cs="Arial"/>
+        </w:rPr>
+        <w:t xml:space="preserve"> </w:t>
+      </w:r>
+      <w:r>
+        <w:rPr>
+          <w:rFonts w:ascii="Arial" w:eastAsia="Arial" w:hAnsi="Arial" w:cs="Arial"/>
+        </w:rPr>
+        <w:t>uma</w:t>
+      </w:r>
+      <w:r>
+        <w:rPr>
+          <w:rFonts w:ascii="Arial" w:eastAsia="Arial" w:hAnsi="Arial" w:cs="Arial"/>
+        </w:rPr>
+        <w:t xml:space="preserve"> delimitação de responsabilidades para não sobrecarregar </w:t>
+      </w:r>
+      <w:r>
+        <w:rPr>
+          <w:rFonts w:ascii="Arial" w:eastAsia="Arial" w:hAnsi="Arial" w:cs="Arial"/>
+        </w:rPr>
+        <w:t xml:space="preserve">os membros da equipe. </w:t>
+      </w:r>
+    </w:p>
+    <w:p>
+      <w:pPr>
+        <w:ind w:firstLine="708"/>
         <w:jc w:val="both"/>
-      </w:pPr>
-    </w:p>
-    <w:p>
-      <w:pPr>
-        <w:jc w:val="both"/>
-      </w:pPr>
-    </w:p>
-    <w:p>
-      <w:pPr>
-        <w:jc w:val="both"/>
-      </w:pPr>
-    </w:p>
-    <w:p>
-      <w:pPr>
-        <w:jc w:val="both"/>
-      </w:pPr>
-    </w:p>
-    <w:p>
-      <w:pPr>
-        <w:jc w:val="both"/>
-      </w:pPr>
-    </w:p>
-    <w:p>
-      <w:pPr>
-        <w:jc w:val="both"/>
-      </w:pPr>
-    </w:p>
-    <w:p>
-      <w:pPr>
-        <w:jc w:val="both"/>
-      </w:pPr>
-    </w:p>
-    <w:p>
-      <w:pPr>
-        <w:jc w:val="both"/>
-      </w:pPr>
-    </w:p>
-    <w:p>
-      <w:pPr>
-        <w:jc w:val="both"/>
-      </w:pPr>
-    </w:p>
-    <w:p>
-      <w:pPr>
-        <w:jc w:val="both"/>
-      </w:pPr>
-    </w:p>
-    <w:p>
-      <w:pPr>
-        <w:jc w:val="both"/>
-      </w:pPr>
-    </w:p>
-    <w:p>
-      <w:pPr>
-        <w:jc w:val="both"/>
-      </w:pPr>
-    </w:p>
-    <w:p>
-      <w:pPr>
-        <w:jc w:val="both"/>
-      </w:pPr>
-    </w:p>
-    <w:p>
-      <w:pPr>
-        <w:jc w:val="both"/>
-      </w:pPr>
-    </w:p>
-    <w:p>
-      <w:pPr>
-        <w:jc w:val="both"/>
+        <w:rPr>
+          <w:rFonts w:ascii="Arial" w:eastAsia="Arial" w:hAnsi="Arial" w:cs="Arial"/>
+        </w:rPr>
+      </w:pPr>
+      <w:r>
+        <w:rPr>
+          <w:rFonts w:ascii="Arial" w:eastAsia="Arial" w:hAnsi="Arial" w:cs="Arial"/>
+        </w:rPr>
+        <w:t xml:space="preserve">É visto pelo grupo que o </w:t>
+      </w:r>
+      <w:r>
+        <w:rPr>
+          <w:rFonts w:ascii="Arial" w:eastAsia="Arial" w:hAnsi="Arial" w:cs="Arial"/>
+        </w:rPr>
+        <w:t xml:space="preserve">programa </w:t>
+      </w:r>
+      <w:r>
+        <w:rPr>
+          <w:rFonts w:ascii="Arial" w:eastAsia="Arial" w:hAnsi="Arial" w:cs="Arial"/>
+        </w:rPr>
+        <w:t>obedece aos</w:t>
+      </w:r>
+      <w:r>
+        <w:rPr>
+          <w:rFonts w:ascii="Arial" w:eastAsia="Arial" w:hAnsi="Arial" w:cs="Arial"/>
+        </w:rPr>
+        <w:t xml:space="preserve"> requisitos </w:t>
+      </w:r>
+      <w:r>
+        <w:rPr>
+          <w:rFonts w:ascii="Arial" w:eastAsia="Arial" w:hAnsi="Arial" w:cs="Arial"/>
+        </w:rPr>
+        <w:t>pedidos,</w:t>
+      </w:r>
+      <w:r>
+        <w:rPr>
+          <w:rFonts w:ascii="Arial" w:eastAsia="Arial" w:hAnsi="Arial" w:cs="Arial"/>
+        </w:rPr>
+        <w:t xml:space="preserve"> mas sem grandes avanços além disso</w:t>
+      </w:r>
+      <w:r>
+        <w:rPr>
+          <w:rFonts w:ascii="Arial" w:eastAsia="Arial" w:hAnsi="Arial" w:cs="Arial"/>
+        </w:rPr>
+        <w:t xml:space="preserve">, acreditando-se </w:t>
+      </w:r>
+      <w:r>
+        <w:rPr>
+          <w:rFonts w:ascii="Arial" w:eastAsia="Arial" w:hAnsi="Arial" w:cs="Arial"/>
+        </w:rPr>
+        <w:t xml:space="preserve">por parte do </w:t>
+      </w:r>
+      <w:r>
+        <w:rPr>
+          <w:rFonts w:ascii="Arial" w:eastAsia="Arial" w:hAnsi="Arial" w:cs="Arial"/>
+        </w:rPr>
+        <w:t>envolvidos</w:t>
+      </w:r>
+      <w:r>
+        <w:rPr>
+          <w:rFonts w:ascii="Arial" w:eastAsia="Arial" w:hAnsi="Arial" w:cs="Arial"/>
+        </w:rPr>
+        <w:t xml:space="preserve"> </w:t>
+      </w:r>
+      <w:r>
+        <w:rPr>
+          <w:rFonts w:ascii="Arial" w:eastAsia="Arial" w:hAnsi="Arial" w:cs="Arial"/>
+        </w:rPr>
+        <w:t>uma nota 9</w:t>
+      </w:r>
+      <w:r>
+        <w:rPr>
+          <w:rFonts w:ascii="Arial" w:eastAsia="Arial" w:hAnsi="Arial" w:cs="Arial"/>
+        </w:rPr>
+        <w:t>,</w:t>
+      </w:r>
+      <w:r>
+        <w:rPr>
+          <w:rFonts w:ascii="Arial" w:eastAsia="Arial" w:hAnsi="Arial" w:cs="Arial"/>
+        </w:rPr>
+        <w:t>0</w:t>
+      </w:r>
+      <w:r>
+        <w:rPr>
+          <w:rFonts w:ascii="Arial" w:eastAsia="Arial" w:hAnsi="Arial" w:cs="Arial"/>
+        </w:rPr>
+        <w:t xml:space="preserve"> estaria de acordo</w:t>
+      </w:r>
+      <w:r>
+        <w:rPr>
+          <w:rFonts w:ascii="Arial" w:eastAsia="Arial" w:hAnsi="Arial" w:cs="Arial"/>
+        </w:rPr>
+        <w:t>. No entan</w:t>
+      </w:r>
+      <w:r>
+        <w:rPr>
+          <w:rFonts w:ascii="Arial" w:eastAsia="Arial" w:hAnsi="Arial" w:cs="Arial"/>
+        </w:rPr>
+        <w:t>t</w:t>
+      </w:r>
+      <w:r>
+        <w:rPr>
+          <w:rFonts w:ascii="Arial" w:eastAsia="Arial" w:hAnsi="Arial" w:cs="Arial"/>
+        </w:rPr>
+        <w:t>o</w:t>
+      </w:r>
+      <w:r>
+        <w:rPr>
+          <w:rFonts w:ascii="Arial" w:eastAsia="Arial" w:hAnsi="Arial" w:cs="Arial"/>
+        </w:rPr>
+        <w:t xml:space="preserve">, </w:t>
+      </w:r>
+      <w:r>
+        <w:rPr>
+          <w:rFonts w:ascii="Arial" w:eastAsia="Arial" w:hAnsi="Arial" w:cs="Arial"/>
+        </w:rPr>
+        <w:t>é notável pelos integrantes que por parte d</w:t>
+      </w:r>
+      <w:r>
+        <w:rPr>
+          <w:rFonts w:ascii="Arial" w:eastAsia="Arial" w:hAnsi="Arial" w:cs="Arial"/>
+        </w:rPr>
+        <w:t>e certos participantes desde o início do projeto</w:t>
+      </w:r>
+      <w:r>
+        <w:rPr>
+          <w:rFonts w:ascii="Arial" w:eastAsia="Arial" w:hAnsi="Arial" w:cs="Arial"/>
+        </w:rPr>
+        <w:t xml:space="preserve"> não foi dado o máximo para a realização do trabalho, achando </w:t>
+      </w:r>
+      <w:r>
+        <w:rPr>
+          <w:rFonts w:ascii="Arial" w:eastAsia="Arial" w:hAnsi="Arial" w:cs="Arial"/>
+        </w:rPr>
+        <w:t xml:space="preserve">que pela parte de comunicação e envolvimento </w:t>
+      </w:r>
+      <w:r>
+        <w:rPr>
+          <w:rFonts w:ascii="Arial" w:eastAsia="Arial" w:hAnsi="Arial" w:cs="Arial"/>
+        </w:rPr>
+        <w:t>seria justa uma nota 7,0.</w:t>
+      </w:r>
+      <w:r>
+        <w:rPr>
+          <w:rFonts w:ascii="Arial" w:eastAsia="Arial" w:hAnsi="Arial" w:cs="Arial"/>
+        </w:rPr>
+        <w:t xml:space="preserve">  </w:t>
+      </w:r>
+    </w:p>
+    <w:p>
+      <w:pPr>
+        <w:rPr>
+          <w:rFonts w:ascii="Arial" w:eastAsia="Arial" w:hAnsi="Arial" w:cs="Arial"/>
+        </w:rPr>
+      </w:pPr>
+    </w:p>
+    <w:p>
+      <w:pPr>
+        <w:jc w:val="center"/>
+        <w:rPr>
+          <w:rFonts w:ascii="Arial" w:eastAsia="Arial" w:hAnsi="Arial" w:cs="Arial"/>
+        </w:rPr>
+      </w:pPr>
+    </w:p>
+    <w:p>
+      <w:pPr>
+        <w:jc w:val="center"/>
+      </w:pPr>
+    </w:p>
+    <w:p>
+      <w:pPr>
+        <w:jc w:val="center"/>
       </w:pPr>
     </w:p>
     <w:p>
@@ -1558,6 +1873,7 @@
     <w:lsdException w:name="HTML Sample" w:semiHidden="1" w:unhideWhenUsed="1"/>
     <w:lsdException w:name="HTML Typewriter" w:semiHidden="1" w:unhideWhenUsed="1"/>
     <w:lsdException w:name="HTML Variable" w:semiHidden="1" w:unhideWhenUsed="1"/>
+    <w:lsdException w:name="Normal Table" w:semiHidden="1" w:unhideWhenUsed="1"/>
     <w:lsdException w:name="annotation subject" w:semiHidden="1" w:unhideWhenUsed="1"/>
     <w:lsdException w:name="No List" w:semiHidden="1" w:unhideWhenUsed="1"/>
     <w:lsdException w:name="Outline List 1" w:semiHidden="1" w:unhideWhenUsed="1"/>
@@ -1600,8 +1916,11 @@
     <w:lsdException w:name="Table Contemporary" w:semiHidden="1" w:unhideWhenUsed="1"/>
     <w:lsdException w:name="Table Elegant" w:semiHidden="1" w:unhideWhenUsed="1"/>
     <w:lsdException w:name="Table Professional" w:semiHidden="1" w:unhideWhenUsed="1"/>
+    <w:lsdException w:name="Table Subtle 1" w:semiHidden="1" w:unhideWhenUsed="1"/>
     <w:lsdException w:name="Table Subtle 2" w:semiHidden="1" w:unhideWhenUsed="1"/>
     <w:lsdException w:name="Table Web 1" w:semiHidden="1" w:unhideWhenUsed="1"/>
+    <w:lsdException w:name="Table Web 2" w:semiHidden="1" w:unhideWhenUsed="1"/>
+    <w:lsdException w:name="Table Web 3" w:semiHidden="1" w:unhideWhenUsed="1"/>
     <w:lsdException w:name="Balloon Text" w:semiHidden="1" w:unhideWhenUsed="1"/>
     <w:lsdException w:name="Table Grid" w:uiPriority="39"/>
     <w:lsdException w:name="Table Theme" w:semiHidden="1" w:unhideWhenUsed="1"/>

</xml_diff>

<commit_message>
Finalização do tópico 3
</commit_message>
<xml_diff>
--- a/Relatorio/T1_GCS_AeS.docx
+++ b/Relatorio/T1_GCS_AeS.docx
@@ -176,13 +176,7 @@
         <w:rPr>
           <w:rFonts w:ascii="Arial" w:eastAsia="Arial" w:hAnsi="Arial" w:cs="Arial"/>
         </w:rPr>
-        <w:t>), MATH</w:t>
-      </w:r>
-      <w:r>
-        <w:rPr>
-          <w:rFonts w:ascii="Arial" w:eastAsia="Arial" w:hAnsi="Arial" w:cs="Arial"/>
-        </w:rPr>
-        <w:t>EUS STRECK (</w:t>
+        <w:t>), MATHEUS STRECK (</w:t>
       </w:r>
       <w:proofErr w:type="spellStart"/>
       <w:r>
@@ -496,6 +490,7 @@
         </w:numPr>
         <w:spacing w:before="240" w:after="0" w:line="360" w:lineRule="auto"/>
         <w:ind w:left="720"/>
+        <w:jc w:val="both"/>
         <w:rPr>
           <w:rFonts w:ascii="Arial" w:eastAsia="Arial" w:hAnsi="Arial" w:cs="Arial"/>
           <w:sz w:val="32"/>
@@ -513,6 +508,7 @@
       <w:pPr>
         <w:spacing w:line="360" w:lineRule="auto"/>
         <w:ind w:firstLine="709"/>
+        <w:jc w:val="both"/>
         <w:rPr>
           <w:rFonts w:ascii="Arial" w:eastAsia="Arial" w:hAnsi="Arial" w:cs="Arial"/>
         </w:rPr>
@@ -538,6 +534,7 @@
       <w:pPr>
         <w:spacing w:line="360" w:lineRule="auto"/>
         <w:ind w:firstLine="709"/>
+        <w:jc w:val="both"/>
         <w:rPr>
           <w:rFonts w:ascii="Arial" w:eastAsia="Arial" w:hAnsi="Arial" w:cs="Arial"/>
         </w:rPr>
@@ -553,6 +550,7 @@
         </w:numPr>
         <w:spacing w:before="240" w:after="0" w:line="360" w:lineRule="auto"/>
         <w:ind w:left="720"/>
+        <w:jc w:val="both"/>
         <w:rPr>
           <w:rFonts w:ascii="Arial" w:eastAsia="Arial" w:hAnsi="Arial" w:cs="Arial"/>
           <w:color w:val="2F5496"/>
@@ -609,13 +607,7 @@
         <w:rPr>
           <w:rFonts w:ascii="Arial" w:eastAsia="Arial" w:hAnsi="Arial" w:cs="Arial"/>
         </w:rPr>
-        <w:t>, cujo objetivo é simplificar as operações do dia a dia fazendo com que o projeto</w:t>
-      </w:r>
-      <w:r>
-        <w:rPr>
-          <w:rFonts w:ascii="Arial" w:eastAsia="Arial" w:hAnsi="Arial" w:cs="Arial"/>
-        </w:rPr>
-        <w:t xml:space="preserve"> se torne mais limpo e de fácil leitura. Com esta ideia em mente adaptamos o fluxo desenvolvendo o programa inteiro na </w:t>
+        <w:t>, cujo objetivo é simplificar as operações do dia a dia fazendo com que o projeto se torne mais limpo e de fácil leitura. Com esta ideia em mente adaptamos o fluxo desenvolvendo o programa inteiro na </w:t>
       </w:r>
       <w:proofErr w:type="spellStart"/>
       <w:r>
@@ -671,55 +663,51 @@
         <w:rPr>
           <w:rFonts w:ascii="Arial" w:eastAsia="Arial" w:hAnsi="Arial" w:cs="Arial"/>
         </w:rPr>
-        <w:t>”, com exceção da </w:t>
-      </w:r>
-      <w:proofErr w:type="spellStart"/>
-      <w:r>
-        <w:rPr>
-          <w:rFonts w:ascii="Arial" w:eastAsia="Arial" w:hAnsi="Arial" w:cs="Arial"/>
-        </w:rPr>
-        <w:t>branch</w:t>
-      </w:r>
-      <w:proofErr w:type="spellEnd"/>
-      <w:r>
-        <w:rPr>
-          <w:rFonts w:ascii="Arial" w:eastAsia="Arial" w:hAnsi="Arial" w:cs="Arial"/>
-        </w:rPr>
-        <w:t> “</w:t>
-      </w:r>
-      <w:proofErr w:type="spellStart"/>
-      <w:r>
-        <w:rPr>
-          <w:rFonts w:ascii="Arial" w:eastAsia="Arial" w:hAnsi="Arial" w:cs="Arial"/>
-        </w:rPr>
-        <w:t>feature</w:t>
-      </w:r>
-      <w:proofErr w:type="spellEnd"/>
-      <w:r>
-        <w:rPr>
-          <w:rFonts w:ascii="Arial" w:eastAsia="Arial" w:hAnsi="Arial" w:cs="Arial"/>
-        </w:rPr>
-        <w:t>/</w:t>
-      </w:r>
-      <w:proofErr w:type="spellStart"/>
-      <w:r>
-        <w:rPr>
-          <w:rFonts w:ascii="Arial" w:eastAsia="Arial" w:hAnsi="Arial" w:cs="Arial"/>
-        </w:rPr>
-        <w:t>RegistroDePedidos</w:t>
-      </w:r>
-      <w:proofErr w:type="spellEnd"/>
-      <w:r>
-        <w:rPr>
-          <w:rFonts w:ascii="Arial" w:eastAsia="Arial" w:hAnsi="Arial" w:cs="Arial"/>
-        </w:rPr>
-        <w:t>” que por cont</w:t>
-      </w:r>
-      <w:r>
-        <w:rPr>
-          <w:rFonts w:ascii="Arial" w:eastAsia="Arial" w:hAnsi="Arial" w:cs="Arial"/>
-        </w:rPr>
-        <w:t>a da dificuldade e erros que estávamos obtendo, foi criada para evitarmos conflitos. </w:t>
+        <w:t xml:space="preserve">”, com exceção </w:t>
+      </w:r>
+      <w:r>
+        <w:rPr>
+          <w:rFonts w:ascii="Arial" w:eastAsia="Arial" w:hAnsi="Arial" w:cs="Arial"/>
+        </w:rPr>
+        <w:t xml:space="preserve">de duas outras </w:t>
+      </w:r>
+      <w:proofErr w:type="spellStart"/>
+      <w:r>
+        <w:rPr>
+          <w:rFonts w:ascii="Arial" w:eastAsia="Arial" w:hAnsi="Arial" w:cs="Arial"/>
+        </w:rPr>
+        <w:t>branches</w:t>
+      </w:r>
+      <w:proofErr w:type="spellEnd"/>
+      <w:r>
+        <w:rPr>
+          <w:rFonts w:ascii="Arial" w:eastAsia="Arial" w:hAnsi="Arial" w:cs="Arial"/>
+        </w:rPr>
+        <w:t xml:space="preserve"> que por conta da dificuldade e erros que estávamos obtendo, fo</w:t>
+      </w:r>
+      <w:r>
+        <w:rPr>
+          <w:rFonts w:ascii="Arial" w:eastAsia="Arial" w:hAnsi="Arial" w:cs="Arial"/>
+        </w:rPr>
+        <w:t>ram</w:t>
+      </w:r>
+      <w:r>
+        <w:rPr>
+          <w:rFonts w:ascii="Arial" w:eastAsia="Arial" w:hAnsi="Arial" w:cs="Arial"/>
+        </w:rPr>
+        <w:t xml:space="preserve"> criada</w:t>
+      </w:r>
+      <w:r>
+        <w:rPr>
+          <w:rFonts w:ascii="Arial" w:eastAsia="Arial" w:hAnsi="Arial" w:cs="Arial"/>
+        </w:rPr>
+        <w:t>s</w:t>
+      </w:r>
+      <w:r>
+        <w:rPr>
+          <w:rFonts w:ascii="Arial" w:eastAsia="Arial" w:hAnsi="Arial" w:cs="Arial"/>
+        </w:rPr>
+        <w:t xml:space="preserve"> para evitarmos conflitos. </w:t>
       </w:r>
     </w:p>
     <w:p>
@@ -749,6 +737,7 @@
         </w:numPr>
         <w:spacing w:before="240" w:after="0" w:line="360" w:lineRule="auto"/>
         <w:ind w:left="720"/>
+        <w:jc w:val="both"/>
         <w:rPr>
           <w:rFonts w:ascii="Arial" w:eastAsia="Arial" w:hAnsi="Arial" w:cs="Arial"/>
           <w:sz w:val="32"/>
@@ -962,8 +951,7 @@
         <w:ind w:firstLine="709"/>
         <w:jc w:val="both"/>
         <w:rPr>
-          <w:rFonts w:ascii="Arial" w:eastAsia="Arial" w:hAnsi="Arial" w:cs="Arial"/>
-          <w:sz w:val="18"/>
+          <w:rFonts w:ascii="Arial" w:hAnsi="Arial" w:cs="Arial"/>
         </w:rPr>
       </w:pPr>
       <w:r>
@@ -1026,7 +1014,309 @@
         <w:rPr>
           <w:rFonts w:ascii="Arial" w:hAnsi="Arial" w:cs="Arial"/>
         </w:rPr>
-        <w:t>” na qual o trabalho inteiro foi desenvolvido e por último a verde, que foram desenvolvidas para a evitação de conflitos durante o decorrer do trabalho.</w:t>
+        <w:t>” na qual o trabalho inteiro foi desenvolvido</w:t>
+      </w:r>
+      <w:r>
+        <w:rPr>
+          <w:rFonts w:ascii="Arial" w:hAnsi="Arial" w:cs="Arial"/>
+        </w:rPr>
+        <w:t xml:space="preserve"> e por último as </w:t>
+      </w:r>
+      <w:proofErr w:type="spellStart"/>
+      <w:r>
+        <w:rPr>
+          <w:rFonts w:ascii="Arial" w:hAnsi="Arial" w:cs="Arial"/>
+        </w:rPr>
+        <w:t>branches</w:t>
+      </w:r>
+      <w:proofErr w:type="spellEnd"/>
+      <w:r>
+        <w:rPr>
+          <w:rFonts w:ascii="Arial" w:hAnsi="Arial" w:cs="Arial"/>
+        </w:rPr>
+        <w:t xml:space="preserve"> de cores verde e roxo que foram utilizadas para testes</w:t>
+      </w:r>
+      <w:r>
+        <w:rPr>
+          <w:rFonts w:ascii="Arial" w:hAnsi="Arial" w:cs="Arial"/>
+        </w:rPr>
+        <w:t xml:space="preserve"> e criações de </w:t>
+      </w:r>
+      <w:proofErr w:type="spellStart"/>
+      <w:r>
+        <w:rPr>
+          <w:rFonts w:ascii="Arial" w:hAnsi="Arial" w:cs="Arial"/>
+        </w:rPr>
+        <w:t>features</w:t>
+      </w:r>
+      <w:proofErr w:type="spellEnd"/>
+      <w:r>
+        <w:rPr>
+          <w:rFonts w:ascii="Arial" w:hAnsi="Arial" w:cs="Arial"/>
+        </w:rPr>
+        <w:t xml:space="preserve">, visando minimizar o conflito </w:t>
+      </w:r>
+      <w:r>
+        <w:rPr>
+          <w:rFonts w:ascii="Arial" w:hAnsi="Arial" w:cs="Arial"/>
+        </w:rPr>
+        <w:t>e facilitar o trabalho do grupo.</w:t>
+      </w:r>
+      <w:r>
+        <w:rPr>
+          <w:rFonts w:ascii="Arial" w:hAnsi="Arial" w:cs="Arial"/>
+        </w:rPr>
+        <w:t xml:space="preserve"> </w:t>
+      </w:r>
+    </w:p>
+    <w:p>
+      <w:pPr>
+        <w:spacing w:after="0" w:line="360" w:lineRule="auto"/>
+        <w:ind w:firstLine="709"/>
+        <w:jc w:val="both"/>
+        <w:rPr>
+          <w:rFonts w:ascii="Arial" w:hAnsi="Arial" w:cs="Arial"/>
+        </w:rPr>
+      </w:pPr>
+      <w:r>
+        <w:rPr>
+          <w:rFonts w:ascii="Arial" w:hAnsi="Arial" w:cs="Arial"/>
+        </w:rPr>
+        <w:t xml:space="preserve">Também foram utilizados comandos como </w:t>
+      </w:r>
+      <w:proofErr w:type="spellStart"/>
+      <w:r>
+        <w:rPr>
+          <w:rFonts w:ascii="Arial" w:hAnsi="Arial" w:cs="Arial"/>
+        </w:rPr>
+        <w:t>git</w:t>
+      </w:r>
+      <w:proofErr w:type="spellEnd"/>
+      <w:r>
+        <w:rPr>
+          <w:rFonts w:ascii="Arial" w:hAnsi="Arial" w:cs="Arial"/>
+        </w:rPr>
+        <w:t xml:space="preserve"> checkout, </w:t>
+      </w:r>
+      <w:proofErr w:type="spellStart"/>
+      <w:r>
+        <w:rPr>
+          <w:rFonts w:ascii="Arial" w:hAnsi="Arial" w:cs="Arial"/>
+        </w:rPr>
+        <w:t>git</w:t>
+      </w:r>
+      <w:proofErr w:type="spellEnd"/>
+      <w:r>
+        <w:rPr>
+          <w:rFonts w:ascii="Arial" w:hAnsi="Arial" w:cs="Arial"/>
+        </w:rPr>
+        <w:t xml:space="preserve"> </w:t>
+      </w:r>
+      <w:proofErr w:type="spellStart"/>
+      <w:r>
+        <w:rPr>
+          <w:rFonts w:ascii="Arial" w:hAnsi="Arial" w:cs="Arial"/>
+        </w:rPr>
+        <w:t>push</w:t>
+      </w:r>
+      <w:proofErr w:type="spellEnd"/>
+      <w:r>
+        <w:rPr>
+          <w:rFonts w:ascii="Arial" w:hAnsi="Arial" w:cs="Arial"/>
+        </w:rPr>
+        <w:t xml:space="preserve"> </w:t>
+      </w:r>
+      <w:proofErr w:type="spellStart"/>
+      <w:r>
+        <w:rPr>
+          <w:rFonts w:ascii="Arial" w:hAnsi="Arial" w:cs="Arial"/>
+        </w:rPr>
+        <w:t>origin</w:t>
+      </w:r>
+      <w:proofErr w:type="spellEnd"/>
+      <w:r>
+        <w:rPr>
+          <w:rFonts w:ascii="Arial" w:hAnsi="Arial" w:cs="Arial"/>
+        </w:rPr>
+        <w:t xml:space="preserve"> --delete </w:t>
+      </w:r>
+      <w:proofErr w:type="spellStart"/>
+      <w:r>
+        <w:rPr>
+          <w:rFonts w:ascii="Arial" w:hAnsi="Arial" w:cs="Arial"/>
+        </w:rPr>
+        <w:t>remoteBranchName</w:t>
+      </w:r>
+      <w:proofErr w:type="spellEnd"/>
+      <w:r>
+        <w:rPr>
+          <w:rFonts w:ascii="Arial" w:hAnsi="Arial" w:cs="Arial"/>
+        </w:rPr>
+        <w:t xml:space="preserve">, </w:t>
+      </w:r>
+      <w:proofErr w:type="spellStart"/>
+      <w:r>
+        <w:rPr>
+          <w:rFonts w:ascii="Arial" w:hAnsi="Arial" w:cs="Arial"/>
+        </w:rPr>
+        <w:t>git</w:t>
+      </w:r>
+      <w:proofErr w:type="spellEnd"/>
+      <w:r>
+        <w:rPr>
+          <w:rFonts w:ascii="Arial" w:hAnsi="Arial" w:cs="Arial"/>
+        </w:rPr>
+        <w:t xml:space="preserve"> </w:t>
+      </w:r>
+      <w:proofErr w:type="spellStart"/>
+      <w:r>
+        <w:rPr>
+          <w:rFonts w:ascii="Arial" w:hAnsi="Arial" w:cs="Arial"/>
+        </w:rPr>
+        <w:t>branch</w:t>
+      </w:r>
+      <w:proofErr w:type="spellEnd"/>
+      <w:r>
+        <w:rPr>
+          <w:rFonts w:ascii="Arial" w:hAnsi="Arial" w:cs="Arial"/>
+        </w:rPr>
+        <w:t xml:space="preserve"> e </w:t>
+      </w:r>
+      <w:proofErr w:type="spellStart"/>
+      <w:r>
+        <w:rPr>
+          <w:rFonts w:ascii="Arial" w:hAnsi="Arial" w:cs="Arial"/>
+        </w:rPr>
+        <w:t>git</w:t>
+      </w:r>
+      <w:proofErr w:type="spellEnd"/>
+      <w:r>
+        <w:rPr>
+          <w:rFonts w:ascii="Arial" w:hAnsi="Arial" w:cs="Arial"/>
+        </w:rPr>
+        <w:t xml:space="preserve"> </w:t>
+      </w:r>
+      <w:proofErr w:type="spellStart"/>
+      <w:r>
+        <w:rPr>
+          <w:rFonts w:ascii="Arial" w:hAnsi="Arial" w:cs="Arial"/>
+        </w:rPr>
+        <w:t>shortlog</w:t>
+      </w:r>
+      <w:proofErr w:type="spellEnd"/>
+      <w:r>
+        <w:rPr>
+          <w:rFonts w:ascii="Arial" w:hAnsi="Arial" w:cs="Arial"/>
+        </w:rPr>
+        <w:t xml:space="preserve"> -s -n</w:t>
+      </w:r>
+      <w:r>
+        <w:rPr>
+          <w:rFonts w:ascii="Arial" w:hAnsi="Arial" w:cs="Arial"/>
+        </w:rPr>
+        <w:t xml:space="preserve"> --</w:t>
+      </w:r>
+      <w:proofErr w:type="spellStart"/>
+      <w:r>
+        <w:rPr>
+          <w:rFonts w:ascii="Arial" w:hAnsi="Arial" w:cs="Arial"/>
+        </w:rPr>
+        <w:t>all</w:t>
+      </w:r>
+      <w:proofErr w:type="spellEnd"/>
+      <w:r>
+        <w:rPr>
+          <w:rFonts w:ascii="Arial" w:hAnsi="Arial" w:cs="Arial"/>
+        </w:rPr>
+        <w:t xml:space="preserve"> --</w:t>
+      </w:r>
+      <w:r>
+        <w:rPr>
+          <w:rFonts w:ascii="Arial" w:hAnsi="Arial" w:cs="Arial"/>
+        </w:rPr>
+        <w:t>no-merges</w:t>
+      </w:r>
+      <w:r>
+        <w:rPr>
+          <w:rFonts w:ascii="Arial" w:hAnsi="Arial" w:cs="Arial"/>
+        </w:rPr>
+        <w:t xml:space="preserve"> para conferir </w:t>
+      </w:r>
+      <w:r>
+        <w:rPr>
+          <w:rFonts w:ascii="Arial" w:hAnsi="Arial" w:cs="Arial"/>
+        </w:rPr>
+        <w:t xml:space="preserve">o número de </w:t>
+      </w:r>
+      <w:proofErr w:type="spellStart"/>
+      <w:r>
+        <w:rPr>
+          <w:rFonts w:ascii="Arial" w:hAnsi="Arial" w:cs="Arial"/>
+        </w:rPr>
+        <w:t>commits</w:t>
+      </w:r>
+      <w:proofErr w:type="spellEnd"/>
+      <w:r>
+        <w:rPr>
+          <w:rFonts w:ascii="Arial" w:hAnsi="Arial" w:cs="Arial"/>
+        </w:rPr>
+        <w:t xml:space="preserve"> de cada integrante, como na imagem abaixo</w:t>
+      </w:r>
+      <w:r>
+        <w:rPr>
+          <w:rFonts w:ascii="Arial" w:hAnsi="Arial" w:cs="Arial"/>
+        </w:rPr>
+        <w:t>.</w:t>
+      </w:r>
+    </w:p>
+    <w:p>
+      <w:pPr>
+        <w:spacing w:after="0" w:line="360" w:lineRule="auto"/>
+        <w:ind w:firstLine="709"/>
+        <w:jc w:val="center"/>
+        <w:rPr>
+          <w:rFonts w:ascii="Arial" w:hAnsi="Arial" w:cs="Arial"/>
+        </w:rPr>
+      </w:pPr>
+      <w:r>
+        <w:rPr>
+          <w:rFonts w:ascii="Arial" w:hAnsi="Arial" w:cs="Arial"/>
+        </w:rPr>
+        <w:drawing>
+          <wp:inline distT="0" distB="0" distL="0" distR="0" wp14:anchorId="3E6FD227" wp14:editId="62DDFC28">
+            <wp:extent cx="2724530" cy="1676634"/>
+            <wp:effectExtent l="0" t="0" r="0" b="0"/>
+            <wp:docPr id="5" name="Imagem 5" descr="Texto&#10;&#10;Descrição gerada automaticamente"/>
+            <wp:cNvGraphicFramePr>
+              <a:graphicFrameLocks xmlns:a="http://schemas.openxmlformats.org/drawingml/2006/main" noChangeAspect="1"/>
+            </wp:cNvGraphicFramePr>
+            <a:graphic xmlns:a="http://schemas.openxmlformats.org/drawingml/2006/main">
+              <a:graphicData uri="http://schemas.openxmlformats.org/drawingml/2006/picture">
+                <pic:pic xmlns:pic="http://schemas.openxmlformats.org/drawingml/2006/picture">
+                  <pic:nvPicPr>
+                    <pic:cNvPr id="5" name="Imagem 5" descr="Texto&#10;&#10;Descrição gerada automaticamente"/>
+                    <pic:cNvPicPr/>
+                  </pic:nvPicPr>
+                  <pic:blipFill>
+                    <a:blip r:embed="rId9"/>
+                    <a:stretch>
+                      <a:fillRect/>
+                    </a:stretch>
+                  </pic:blipFill>
+                  <pic:spPr>
+                    <a:xfrm>
+                      <a:off x="0" y="0"/>
+                      <a:ext cx="2724530" cy="1676634"/>
+                    </a:xfrm>
+                    <a:prstGeom prst="rect">
+                      <a:avLst/>
+                    </a:prstGeom>
+                  </pic:spPr>
+                </pic:pic>
+              </a:graphicData>
+            </a:graphic>
+          </wp:inline>
+        </w:drawing>
       </w:r>
     </w:p>
     <w:p>
@@ -1056,6 +1346,7 @@
         </w:numPr>
         <w:spacing w:before="240" w:after="0" w:line="360" w:lineRule="auto"/>
         <w:ind w:left="720"/>
+        <w:jc w:val="both"/>
         <w:rPr>
           <w:rFonts w:ascii="Arial" w:eastAsia="Arial" w:hAnsi="Arial" w:cs="Arial"/>
           <w:sz w:val="32"/>
@@ -1066,20 +1357,14 @@
           <w:rFonts w:ascii="Arial" w:eastAsia="Arial" w:hAnsi="Arial" w:cs="Arial"/>
           <w:sz w:val="32"/>
         </w:rPr>
-        <w:t xml:space="preserve">Tabela </w:t>
-      </w:r>
-      <w:r>
-        <w:rPr>
-          <w:rFonts w:ascii="Arial" w:eastAsia="Arial" w:hAnsi="Arial" w:cs="Arial"/>
-          <w:sz w:val="32"/>
-        </w:rPr>
-        <w:t>dos Requisitos </w:t>
-      </w:r>
-    </w:p>
-    <w:p>
-      <w:pPr>
-        <w:spacing w:after="0" w:line="360" w:lineRule="auto"/>
-        <w:ind w:firstLine="709"/>
+        <w:t>Tabela dos Requisitos </w:t>
+      </w:r>
+    </w:p>
+    <w:p>
+      <w:pPr>
+        <w:spacing w:after="0" w:line="360" w:lineRule="auto"/>
+        <w:ind w:firstLine="709"/>
+        <w:jc w:val="both"/>
         <w:rPr>
           <w:rFonts w:ascii="Arial" w:eastAsia="Arial" w:hAnsi="Arial" w:cs="Arial"/>
         </w:rPr>
@@ -1102,6 +1387,7 @@
       <w:pPr>
         <w:spacing w:after="0" w:line="360" w:lineRule="auto"/>
         <w:ind w:firstLine="709"/>
+        <w:jc w:val="both"/>
         <w:rPr>
           <w:rFonts w:ascii="Arial" w:eastAsia="Arial" w:hAnsi="Arial" w:cs="Arial"/>
         </w:rPr>
@@ -1136,6 +1422,7 @@
       <w:pPr>
         <w:spacing w:after="0" w:line="360" w:lineRule="auto"/>
         <w:ind w:firstLine="709"/>
+        <w:jc w:val="both"/>
         <w:rPr>
           <w:rFonts w:ascii="Arial" w:eastAsia="Arial" w:hAnsi="Arial" w:cs="Arial"/>
         </w:rPr>
@@ -1151,25 +1438,14 @@
         <w:rPr>
           <w:rFonts w:ascii="Arial" w:eastAsia="Arial" w:hAnsi="Arial" w:cs="Arial"/>
         </w:rPr>
-        <w:t xml:space="preserve"> - Eu como </w:t>
-      </w:r>
-      <w:r>
-        <w:rPr>
-          <w:rFonts w:ascii="Arial" w:eastAsia="Arial" w:hAnsi="Arial" w:cs="Arial"/>
-        </w:rPr>
-        <w:t>gerente, quero que no sistema tenha diversos departamentos. Cada departamento tem um valor máximo permitido por pedido (o sistema deverá iniciar com dados já cadastrados de pelo menos 5 departamentos; não é necessário implementar funções de inclusão nem ex</w:t>
-      </w:r>
-      <w:r>
-        <w:rPr>
-          <w:rFonts w:ascii="Arial" w:eastAsia="Arial" w:hAnsi="Arial" w:cs="Arial"/>
-        </w:rPr>
-        <w:t>clusão de departamentos);</w:t>
-      </w:r>
-    </w:p>
-    <w:p>
-      <w:pPr>
-        <w:spacing w:after="0" w:line="360" w:lineRule="auto"/>
-        <w:ind w:firstLine="709"/>
+        <w:t xml:space="preserve"> - Eu como gerente, quero que no sistema tenha diversos departamentos. Cada departamento tem um valor máximo permitido por pedido (o sistema deverá iniciar com dados já cadastrados de pelo menos 5 departamentos; não é necessário implementar funções de inclusão nem exclusão de departamentos);</w:t>
+      </w:r>
+    </w:p>
+    <w:p>
+      <w:pPr>
+        <w:spacing w:after="0" w:line="360" w:lineRule="auto"/>
+        <w:ind w:firstLine="709"/>
+        <w:jc w:val="both"/>
         <w:rPr>
           <w:rFonts w:ascii="Arial" w:eastAsia="Arial" w:hAnsi="Arial" w:cs="Arial"/>
         </w:rPr>
@@ -1192,15 +1468,17 @@
       <w:pPr>
         <w:spacing w:after="0" w:line="360" w:lineRule="auto"/>
         <w:ind w:firstLine="709"/>
-        <w:rPr>
-          <w:rFonts w:ascii="Arial" w:eastAsia="Arial" w:hAnsi="Arial" w:cs="Arial"/>
-        </w:rPr>
-      </w:pPr>
-      <w:r>
-        <w:rPr>
-          <w:rFonts w:ascii="Arial" w:eastAsia="Arial" w:hAnsi="Arial" w:cs="Arial"/>
-          <w:b/>
-        </w:rPr>
+        <w:jc w:val="both"/>
+        <w:rPr>
+          <w:rFonts w:ascii="Arial" w:eastAsia="Arial" w:hAnsi="Arial" w:cs="Arial"/>
+        </w:rPr>
+      </w:pPr>
+      <w:r>
+        <w:rPr>
+          <w:rFonts w:ascii="Arial" w:eastAsia="Arial" w:hAnsi="Arial" w:cs="Arial"/>
+          <w:b/>
+        </w:rPr>
+        <w:lastRenderedPageBreak/>
         <w:t>R5</w:t>
       </w:r>
       <w:r>
@@ -1214,6 +1492,7 @@
       <w:pPr>
         <w:spacing w:after="0" w:line="360" w:lineRule="auto"/>
         <w:ind w:firstLine="709"/>
+        <w:jc w:val="both"/>
         <w:rPr>
           <w:rFonts w:ascii="Arial" w:eastAsia="Arial" w:hAnsi="Arial" w:cs="Arial"/>
         </w:rPr>
@@ -1236,6 +1515,7 @@
       <w:pPr>
         <w:spacing w:after="0" w:line="360" w:lineRule="auto"/>
         <w:ind w:firstLine="709"/>
+        <w:jc w:val="both"/>
         <w:rPr>
           <w:rFonts w:ascii="Arial" w:eastAsia="Arial" w:hAnsi="Arial" w:cs="Arial"/>
         </w:rPr>
@@ -1258,6 +1538,7 @@
       <w:pPr>
         <w:spacing w:after="0" w:line="360" w:lineRule="auto"/>
         <w:ind w:firstLine="709"/>
+        <w:jc w:val="both"/>
         <w:rPr>
           <w:rFonts w:ascii="Arial" w:eastAsia="Arial" w:hAnsi="Arial" w:cs="Arial"/>
         </w:rPr>
@@ -1280,6 +1561,7 @@
       <w:pPr>
         <w:spacing w:after="0" w:line="360" w:lineRule="auto"/>
         <w:ind w:firstLine="709"/>
+        <w:jc w:val="both"/>
         <w:rPr>
           <w:rFonts w:ascii="Arial" w:eastAsia="Arial" w:hAnsi="Arial" w:cs="Arial"/>
         </w:rPr>
@@ -1302,6 +1584,7 @@
       <w:pPr>
         <w:spacing w:after="0" w:line="360" w:lineRule="auto"/>
         <w:ind w:firstLine="709"/>
+        <w:jc w:val="both"/>
         <w:rPr>
           <w:rFonts w:ascii="Arial" w:eastAsia="Arial" w:hAnsi="Arial" w:cs="Arial"/>
         </w:rPr>
@@ -1324,6 +1607,7 @@
       <w:pPr>
         <w:spacing w:after="0" w:line="360" w:lineRule="auto"/>
         <w:ind w:firstLine="709"/>
+        <w:jc w:val="both"/>
         <w:rPr>
           <w:rFonts w:ascii="Arial" w:eastAsia="Arial" w:hAnsi="Arial" w:cs="Arial"/>
         </w:rPr>
@@ -1339,19 +1623,14 @@
         <w:rPr>
           <w:rFonts w:ascii="Arial" w:eastAsia="Arial" w:hAnsi="Arial" w:cs="Arial"/>
         </w:rPr>
-        <w:t>- O status do pedido (aberto, aprovado, rep</w:t>
-      </w:r>
-      <w:r>
-        <w:rPr>
-          <w:rFonts w:ascii="Arial" w:eastAsia="Arial" w:hAnsi="Arial" w:cs="Arial"/>
-        </w:rPr>
-        <w:t>rovado);</w:t>
-      </w:r>
-    </w:p>
-    <w:p>
-      <w:pPr>
-        <w:spacing w:after="0" w:line="360" w:lineRule="auto"/>
-        <w:ind w:firstLine="709"/>
+        <w:t>- O status do pedido (aberto, aprovado, reprovado);</w:t>
+      </w:r>
+    </w:p>
+    <w:p>
+      <w:pPr>
+        <w:spacing w:after="0" w:line="360" w:lineRule="auto"/>
+        <w:ind w:firstLine="709"/>
+        <w:jc w:val="both"/>
         <w:rPr>
           <w:rFonts w:ascii="Arial" w:eastAsia="Arial" w:hAnsi="Arial" w:cs="Arial"/>
         </w:rPr>
@@ -1374,6 +1653,7 @@
       <w:pPr>
         <w:spacing w:after="0" w:line="360" w:lineRule="auto"/>
         <w:ind w:firstLine="709"/>
+        <w:jc w:val="both"/>
         <w:rPr>
           <w:rFonts w:ascii="Arial" w:eastAsia="Arial" w:hAnsi="Arial" w:cs="Arial"/>
         </w:rPr>
@@ -1396,16 +1676,16 @@
       <w:pPr>
         <w:spacing w:after="0" w:line="360" w:lineRule="auto"/>
         <w:ind w:firstLine="709"/>
-        <w:rPr>
-          <w:rFonts w:ascii="Arial" w:eastAsia="Arial" w:hAnsi="Arial" w:cs="Arial"/>
-        </w:rPr>
-      </w:pPr>
-      <w:r>
-        <w:rPr>
-          <w:rFonts w:ascii="Arial" w:eastAsia="Arial" w:hAnsi="Arial" w:cs="Arial"/>
-          <w:b/>
-        </w:rPr>
-        <w:lastRenderedPageBreak/>
+        <w:jc w:val="both"/>
+        <w:rPr>
+          <w:rFonts w:ascii="Arial" w:eastAsia="Arial" w:hAnsi="Arial" w:cs="Arial"/>
+        </w:rPr>
+      </w:pPr>
+      <w:r>
+        <w:rPr>
+          <w:rFonts w:ascii="Arial" w:eastAsia="Arial" w:hAnsi="Arial" w:cs="Arial"/>
+          <w:b/>
+        </w:rPr>
         <w:t xml:space="preserve">R6.7. </w:t>
       </w:r>
       <w:r>
@@ -1419,6 +1699,7 @@
       <w:pPr>
         <w:spacing w:after="0" w:line="360" w:lineRule="auto"/>
         <w:ind w:firstLine="709"/>
+        <w:jc w:val="both"/>
         <w:rPr>
           <w:rFonts w:ascii="Arial" w:eastAsia="Arial" w:hAnsi="Arial" w:cs="Arial"/>
         </w:rPr>
@@ -1434,19 +1715,14 @@
         <w:rPr>
           <w:rFonts w:ascii="Arial" w:eastAsia="Arial" w:hAnsi="Arial" w:cs="Arial"/>
         </w:rPr>
-        <w:t>- Somente um admini</w:t>
-      </w:r>
-      <w:r>
-        <w:rPr>
-          <w:rFonts w:ascii="Arial" w:eastAsia="Arial" w:hAnsi="Arial" w:cs="Arial"/>
-        </w:rPr>
-        <w:t>strador pode avaliar um pedido que esteja aberto para aprová-lo ou rejeitá-lo. Permitir a um administrador;</w:t>
-      </w:r>
-    </w:p>
-    <w:p>
-      <w:pPr>
-        <w:spacing w:after="0" w:line="360" w:lineRule="auto"/>
-        <w:ind w:firstLine="709"/>
+        <w:t>- Somente um administrador pode avaliar um pedido que esteja aberto para aprová-lo ou rejeitá-lo. Permitir a um administrador;</w:t>
+      </w:r>
+    </w:p>
+    <w:p>
+      <w:pPr>
+        <w:spacing w:after="0" w:line="360" w:lineRule="auto"/>
+        <w:ind w:firstLine="709"/>
+        <w:jc w:val="both"/>
         <w:rPr>
           <w:rFonts w:ascii="Arial" w:eastAsia="Arial" w:hAnsi="Arial" w:cs="Arial"/>
         </w:rPr>
@@ -1469,6 +1745,7 @@
       <w:pPr>
         <w:spacing w:after="0" w:line="360" w:lineRule="auto"/>
         <w:ind w:firstLine="709"/>
+        <w:jc w:val="both"/>
         <w:rPr>
           <w:rFonts w:ascii="Arial" w:eastAsia="Arial" w:hAnsi="Arial" w:cs="Arial"/>
         </w:rPr>
@@ -1491,6 +1768,7 @@
       <w:pPr>
         <w:spacing w:after="0" w:line="360" w:lineRule="auto"/>
         <w:ind w:firstLine="709"/>
+        <w:jc w:val="both"/>
         <w:rPr>
           <w:rFonts w:ascii="Arial" w:eastAsia="Arial" w:hAnsi="Arial" w:cs="Arial"/>
         </w:rPr>
@@ -1506,19 +1784,14 @@
         <w:rPr>
           <w:rFonts w:ascii="Arial" w:eastAsia="Arial" w:hAnsi="Arial" w:cs="Arial"/>
         </w:rPr>
-        <w:t>- Buscar pedidos pela descrição de</w:t>
-      </w:r>
-      <w:r>
-        <w:rPr>
-          <w:rFonts w:ascii="Arial" w:eastAsia="Arial" w:hAnsi="Arial" w:cs="Arial"/>
-        </w:rPr>
-        <w:t xml:space="preserve"> um item;</w:t>
-      </w:r>
-    </w:p>
-    <w:p>
-      <w:pPr>
-        <w:spacing w:after="0" w:line="360" w:lineRule="auto"/>
-        <w:ind w:firstLine="709"/>
+        <w:t>- Buscar pedidos pela descrição de um item;</w:t>
+      </w:r>
+    </w:p>
+    <w:p>
+      <w:pPr>
+        <w:spacing w:after="0" w:line="360" w:lineRule="auto"/>
+        <w:ind w:firstLine="709"/>
+        <w:jc w:val="both"/>
         <w:rPr>
           <w:rFonts w:ascii="Arial" w:eastAsia="Arial" w:hAnsi="Arial" w:cs="Arial"/>
         </w:rPr>
@@ -1541,6 +1814,7 @@
       <w:pPr>
         <w:spacing w:after="0" w:line="360" w:lineRule="auto"/>
         <w:ind w:firstLine="709"/>
+        <w:jc w:val="both"/>
         <w:rPr>
           <w:rFonts w:ascii="Arial" w:eastAsia="Arial" w:hAnsi="Arial" w:cs="Arial"/>
         </w:rPr>
@@ -1563,6 +1837,7 @@
       <w:pPr>
         <w:spacing w:after="0" w:line="360" w:lineRule="auto"/>
         <w:ind w:firstLine="709"/>
+        <w:jc w:val="both"/>
         <w:rPr>
           <w:rFonts w:ascii="Arial" w:eastAsia="Arial" w:hAnsi="Arial" w:cs="Arial"/>
         </w:rPr>
@@ -1578,19 +1853,14 @@
         <w:rPr>
           <w:rFonts w:ascii="Arial" w:eastAsia="Arial" w:hAnsi="Arial" w:cs="Arial"/>
         </w:rPr>
-        <w:t xml:space="preserve"> - Eu como gerente, quero que um ped</w:t>
-      </w:r>
-      <w:r>
-        <w:rPr>
-          <w:rFonts w:ascii="Arial" w:eastAsia="Arial" w:hAnsi="Arial" w:cs="Arial"/>
-        </w:rPr>
-        <w:t>ido ainda aberto poderá ser excluído, mas somente pelo funcionário que o criou;</w:t>
-      </w:r>
-    </w:p>
-    <w:p>
-      <w:pPr>
-        <w:spacing w:after="0" w:line="360" w:lineRule="auto"/>
-        <w:ind w:firstLine="709"/>
+        <w:t xml:space="preserve"> - Eu como gerente, quero que um pedido ainda aberto poderá ser excluído, mas somente pelo funcionário que o criou;</w:t>
+      </w:r>
+    </w:p>
+    <w:p>
+      <w:pPr>
+        <w:spacing w:after="0" w:line="360" w:lineRule="auto"/>
+        <w:ind w:firstLine="709"/>
+        <w:jc w:val="both"/>
         <w:rPr>
           <w:rFonts w:ascii="Arial" w:eastAsia="Arial" w:hAnsi="Arial" w:cs="Arial"/>
         </w:rPr>
@@ -1606,7 +1876,21 @@
         <w:rPr>
           <w:rFonts w:ascii="Arial" w:eastAsia="Arial" w:hAnsi="Arial" w:cs="Arial"/>
         </w:rPr>
-        <w:t>Eu como gerente, gostaria que o sistema deverá permit</w:t>
+        <w:t xml:space="preserve">Eu como gerente, gostaria que o sistema </w:t>
+      </w:r>
+      <w:proofErr w:type="gramStart"/>
+      <w:r>
+        <w:rPr>
+          <w:rFonts w:ascii="Arial" w:eastAsia="Arial" w:hAnsi="Arial" w:cs="Arial"/>
+        </w:rPr>
+        <w:t>deverá</w:t>
+      </w:r>
+      <w:proofErr w:type="gramEnd"/>
+      <w:r>
+        <w:rPr>
+          <w:rFonts w:ascii="Arial" w:eastAsia="Arial" w:hAnsi="Arial" w:cs="Arial"/>
+        </w:rPr>
+        <w:t xml:space="preserve"> permit</w:t>
       </w:r>
       <w:r>
         <w:rPr>
@@ -1625,6 +1909,7 @@
       <w:pPr>
         <w:spacing w:after="0" w:line="360" w:lineRule="auto"/>
         <w:ind w:firstLine="709"/>
+        <w:jc w:val="both"/>
         <w:rPr>
           <w:rFonts w:ascii="Arial" w:eastAsia="Arial" w:hAnsi="Arial" w:cs="Arial"/>
         </w:rPr>
@@ -1640,19 +1925,14 @@
         <w:rPr>
           <w:rFonts w:ascii="Arial" w:eastAsia="Arial" w:hAnsi="Arial" w:cs="Arial"/>
         </w:rPr>
-        <w:t xml:space="preserve"> - Número de pedidos total, divididos entre</w:t>
-      </w:r>
-      <w:r>
-        <w:rPr>
-          <w:rFonts w:ascii="Arial" w:eastAsia="Arial" w:hAnsi="Arial" w:cs="Arial"/>
-        </w:rPr>
-        <w:t xml:space="preserve"> aprovados e reprovados (com percentuais).</w:t>
-      </w:r>
-    </w:p>
-    <w:p>
-      <w:pPr>
-        <w:spacing w:after="0" w:line="360" w:lineRule="auto"/>
-        <w:ind w:firstLine="709"/>
+        <w:t xml:space="preserve"> - Número de pedidos total, divididos entre aprovados e reprovados (com percentuais).</w:t>
+      </w:r>
+    </w:p>
+    <w:p>
+      <w:pPr>
+        <w:spacing w:after="0" w:line="360" w:lineRule="auto"/>
+        <w:ind w:firstLine="709"/>
+        <w:jc w:val="both"/>
         <w:rPr>
           <w:rFonts w:ascii="Arial" w:eastAsia="Arial" w:hAnsi="Arial" w:cs="Arial"/>
         </w:rPr>
@@ -1675,6 +1955,7 @@
       <w:pPr>
         <w:spacing w:after="0" w:line="360" w:lineRule="auto"/>
         <w:ind w:firstLine="709"/>
+        <w:jc w:val="both"/>
         <w:rPr>
           <w:rFonts w:ascii="Arial" w:eastAsia="Arial" w:hAnsi="Arial" w:cs="Arial"/>
         </w:rPr>
@@ -1697,6 +1978,7 @@
       <w:pPr>
         <w:spacing w:after="0" w:line="360" w:lineRule="auto"/>
         <w:ind w:firstLine="709"/>
+        <w:jc w:val="both"/>
         <w:rPr>
           <w:rFonts w:ascii="Arial" w:eastAsia="Arial" w:hAnsi="Arial" w:cs="Arial"/>
         </w:rPr>
@@ -1719,7 +2001,7 @@
       <w:pPr>
         <w:spacing w:after="0" w:line="360" w:lineRule="auto"/>
         <w:ind w:firstLine="709"/>
-        <w:jc w:val="center"/>
+        <w:jc w:val="both"/>
         <w:rPr>
           <w:rFonts w:ascii="Arial" w:eastAsia="Arial" w:hAnsi="Arial" w:cs="Arial"/>
           <w:sz w:val="18"/>
@@ -1736,6 +2018,7 @@
         </w:numPr>
         <w:spacing w:before="240" w:after="0" w:line="360" w:lineRule="auto"/>
         <w:ind w:left="720"/>
+        <w:jc w:val="both"/>
         <w:rPr>
           <w:rFonts w:ascii="Arial" w:eastAsia="Arial" w:hAnsi="Arial" w:cs="Arial"/>
           <w:color w:val="2F5496"/>
@@ -1747,21 +2030,14 @@
           <w:rFonts w:ascii="Arial" w:eastAsia="Arial" w:hAnsi="Arial" w:cs="Arial"/>
           <w:sz w:val="32"/>
         </w:rPr>
-        <w:t>Tabela dos Componen</w:t>
-      </w:r>
-      <w:r>
-        <w:rPr>
-          <w:rFonts w:ascii="Arial" w:eastAsia="Arial" w:hAnsi="Arial" w:cs="Arial"/>
-          <w:sz w:val="32"/>
-        </w:rPr>
-        <w:t>tes </w:t>
-      </w:r>
-    </w:p>
-    <w:p>
-      <w:pPr>
-        <w:spacing w:after="0" w:line="360" w:lineRule="auto"/>
-        <w:ind w:firstLine="709"/>
-        <w:jc w:val="center"/>
+        <w:t>Tabela dos Componentes </w:t>
+      </w:r>
+    </w:p>
+    <w:p>
+      <w:pPr>
+        <w:spacing w:after="0" w:line="360" w:lineRule="auto"/>
+        <w:ind w:firstLine="709"/>
+        <w:jc w:val="both"/>
         <w:rPr>
           <w:rFonts w:ascii="Arial" w:eastAsia="Arial" w:hAnsi="Arial" w:cs="Arial"/>
           <w:sz w:val="18"/>
@@ -1784,6 +2060,7 @@
         </w:numPr>
         <w:spacing w:before="240" w:after="0" w:line="360" w:lineRule="auto"/>
         <w:ind w:left="720"/>
+        <w:jc w:val="both"/>
         <w:rPr>
           <w:rFonts w:ascii="Arial" w:eastAsia="Arial" w:hAnsi="Arial" w:cs="Arial"/>
           <w:sz w:val="32"/>
@@ -1794,6 +2071,7 @@
           <w:rFonts w:ascii="Arial" w:eastAsia="Arial" w:hAnsi="Arial" w:cs="Arial"/>
           <w:sz w:val="32"/>
         </w:rPr>
+        <w:lastRenderedPageBreak/>
         <w:t>Conclusão</w:t>
       </w:r>
     </w:p>
@@ -1810,13 +2088,7 @@
         <w:rPr>
           <w:rFonts w:ascii="Arial" w:eastAsia="Arial" w:hAnsi="Arial" w:cs="Arial"/>
         </w:rPr>
-        <w:t xml:space="preserve">  As principais dificuldades encontradas pelo grupo foram, o desenvolvimento do software junto com a organização e a separação de tarefas sempre tendo em mente o cuidado para que nenhum outro colega estivesse trabalhando ao mesmo tempo no programa por cont</w:t>
-      </w:r>
-      <w:r>
-        <w:rPr>
-          <w:rFonts w:ascii="Arial" w:eastAsia="Arial" w:hAnsi="Arial" w:cs="Arial"/>
-        </w:rPr>
-        <w:t xml:space="preserve">a do fluxo de trabalho escolhido, que por ser em apenas uma </w:t>
+        <w:t xml:space="preserve">  As principais dificuldades encontradas pelo grupo foram, o desenvolvimento do software junto com a organização e a separação de tarefas sempre tendo em mente o cuidado para que nenhum outro colega estivesse trabalhando ao mesmo tempo no programa por conta do fluxo de trabalho escolhido, que por ser em apenas uma </w:t>
       </w:r>
       <w:proofErr w:type="spellStart"/>
       <w:r>
@@ -1844,42 +2116,35 @@
         <w:rPr>
           <w:rFonts w:ascii="Arial" w:eastAsia="Arial" w:hAnsi="Arial" w:cs="Arial"/>
         </w:rPr>
-        <w:t>. Com isso conseguimos aprimorar a nossa comunicação como uma equipe e a mantendo ativa para minimizar os erros e uma delimitação</w:t>
-      </w:r>
-      <w:r>
-        <w:rPr>
-          <w:rFonts w:ascii="Arial" w:eastAsia="Arial" w:hAnsi="Arial" w:cs="Arial"/>
-        </w:rPr>
-        <w:t xml:space="preserve"> de responsabilidades para não sobrecarregar os membros da equipe. </w:t>
-      </w:r>
-    </w:p>
-    <w:p>
-      <w:pPr>
-        <w:spacing w:line="360" w:lineRule="auto"/>
-        <w:ind w:firstLine="709"/>
-        <w:jc w:val="both"/>
-        <w:rPr>
-          <w:rFonts w:ascii="Arial" w:eastAsia="Arial" w:hAnsi="Arial" w:cs="Arial"/>
-        </w:rPr>
-      </w:pPr>
-      <w:r>
-        <w:rPr>
-          <w:rFonts w:ascii="Arial" w:eastAsia="Arial" w:hAnsi="Arial" w:cs="Arial"/>
-        </w:rPr>
-        <w:t>É visto pelo grupo que o programa obedece aos requisitos solicitados, mas sem grandes avanços além disso, acreditando-se por parte do envolvidos uma nota 9,0 estaria de acordo. No entanto,</w:t>
-      </w:r>
-      <w:r>
-        <w:rPr>
-          <w:rFonts w:ascii="Arial" w:eastAsia="Arial" w:hAnsi="Arial" w:cs="Arial"/>
-        </w:rPr>
-        <w:t xml:space="preserve"> é notável pelos integrantes que por parte de certos </w:t>
-      </w:r>
-      <w:r>
-        <w:rPr>
-          <w:rFonts w:ascii="Arial" w:eastAsia="Arial" w:hAnsi="Arial" w:cs="Arial"/>
-        </w:rPr>
-        <w:lastRenderedPageBreak/>
-        <w:t xml:space="preserve">participantes desde o início do projeto não foi dado o máximo para a realização do trabalho, achando que pela parte de comunicação e envolvimento seria justa uma nota 7,0.  </w:t>
+        <w:t xml:space="preserve">. Com isso conseguimos aprimorar a nossa comunicação como uma equipe e a mantendo ativa para minimizar os erros e uma delimitação de responsabilidades para não sobrecarregar os membros da equipe. </w:t>
+      </w:r>
+    </w:p>
+    <w:p>
+      <w:pPr>
+        <w:spacing w:line="360" w:lineRule="auto"/>
+        <w:ind w:firstLine="709"/>
+        <w:jc w:val="both"/>
+        <w:rPr>
+          <w:rFonts w:ascii="Arial" w:eastAsia="Arial" w:hAnsi="Arial" w:cs="Arial"/>
+        </w:rPr>
+      </w:pPr>
+      <w:r>
+        <w:rPr>
+          <w:rFonts w:ascii="Arial" w:eastAsia="Arial" w:hAnsi="Arial" w:cs="Arial"/>
+        </w:rPr>
+        <w:t>É visto pelo grupo que o programa obedece aos requisitos solicitados, mas sem grandes avanços além disso, acreditando-se por parte do envolvidos uma nota 9,</w:t>
+      </w:r>
+      <w:r>
+        <w:rPr>
+          <w:rFonts w:ascii="Arial" w:eastAsia="Arial" w:hAnsi="Arial" w:cs="Arial"/>
+        </w:rPr>
+        <w:t>5</w:t>
+      </w:r>
+      <w:r>
+        <w:rPr>
+          <w:rFonts w:ascii="Arial" w:eastAsia="Arial" w:hAnsi="Arial" w:cs="Arial"/>
+        </w:rPr>
+        <w:t xml:space="preserve"> estaria de acordo. No entanto, é notável pelos integrantes que por parte de certos participantes desde o início do projeto não foi dado o máximo para a realização do trabalho, achando que pela parte de comunicação e envolvimento seria justa uma nota 7,0.  </w:t>
       </w:r>
     </w:p>
     <w:p>

</xml_diff>

<commit_message>
Adição de log do git e término do relatório
</commit_message>
<xml_diff>
--- a/Relatorio/T1_GCS_AeS.docx
+++ b/Relatorio/T1_GCS_AeS.docx
@@ -448,37 +448,6 @@
         </w:rPr>
         <w:t>2021</w:t>
       </w:r>
-    </w:p>
-    <w:p>
-      <w:pPr>
-        <w:spacing w:line="360" w:lineRule="auto"/>
-        <w:ind w:firstLine="709"/>
-        <w:jc w:val="center"/>
-        <w:rPr>
-          <w:rFonts w:ascii="Arial" w:eastAsia="Arial" w:hAnsi="Arial" w:cs="Arial"/>
-        </w:rPr>
-      </w:pPr>
-    </w:p>
-    <w:p>
-      <w:pPr>
-        <w:rPr>
-          <w:rFonts w:ascii="Arial" w:eastAsia="Arial" w:hAnsi="Arial" w:cs="Arial"/>
-        </w:rPr>
-      </w:pPr>
-      <w:r>
-        <w:rPr>
-          <w:rFonts w:ascii="Arial" w:eastAsia="Arial" w:hAnsi="Arial" w:cs="Arial"/>
-        </w:rPr>
-        <w:t xml:space="preserve"> </w:t>
-      </w:r>
-    </w:p>
-    <w:p>
-      <w:pPr>
-        <w:rPr>
-          <w:rFonts w:ascii="Arial" w:eastAsia="Arial" w:hAnsi="Arial" w:cs="Arial"/>
-          <w:sz w:val="32"/>
-        </w:rPr>
-      </w:pPr>
     </w:p>
     <w:p>
       <w:pPr>
@@ -501,6 +470,7 @@
           <w:rFonts w:ascii="Arial" w:eastAsia="Arial" w:hAnsi="Arial" w:cs="Arial"/>
           <w:sz w:val="32"/>
         </w:rPr>
+        <w:lastRenderedPageBreak/>
         <w:t>Link para o Repositório</w:t>
       </w:r>
     </w:p>
@@ -1260,7 +1230,19 @@
         <w:rPr>
           <w:rFonts w:ascii="Arial" w:hAnsi="Arial" w:cs="Arial"/>
         </w:rPr>
-        <w:t xml:space="preserve"> de cada integrante, como na imagem abaixo</w:t>
+        <w:t xml:space="preserve"> de cada integrante, como </w:t>
+      </w:r>
+      <w:r>
+        <w:rPr>
+          <w:rFonts w:ascii="Arial" w:hAnsi="Arial" w:cs="Arial"/>
+        </w:rPr>
+        <w:t xml:space="preserve">está demonstrado </w:t>
+      </w:r>
+      <w:r>
+        <w:rPr>
+          <w:rFonts w:ascii="Arial" w:hAnsi="Arial" w:cs="Arial"/>
+        </w:rPr>
+        <w:t>na imagem abaixo</w:t>
       </w:r>
       <w:r>
         <w:rPr>
@@ -1281,6 +1263,7 @@
       <w:r>
         <w:rPr>
           <w:rFonts w:ascii="Arial" w:hAnsi="Arial" w:cs="Arial"/>
+          <w:noProof/>
         </w:rPr>
         <w:drawing>
           <wp:inline distT="0" distB="0" distL="0" distR="0" wp14:anchorId="3E6FD227" wp14:editId="62DDFC28">
@@ -1876,21 +1859,7 @@
         <w:rPr>
           <w:rFonts w:ascii="Arial" w:eastAsia="Arial" w:hAnsi="Arial" w:cs="Arial"/>
         </w:rPr>
-        <w:t xml:space="preserve">Eu como gerente, gostaria que o sistema </w:t>
-      </w:r>
-      <w:proofErr w:type="gramStart"/>
-      <w:r>
-        <w:rPr>
-          <w:rFonts w:ascii="Arial" w:eastAsia="Arial" w:hAnsi="Arial" w:cs="Arial"/>
-        </w:rPr>
-        <w:t>deverá</w:t>
-      </w:r>
-      <w:proofErr w:type="gramEnd"/>
-      <w:r>
-        <w:rPr>
-          <w:rFonts w:ascii="Arial" w:eastAsia="Arial" w:hAnsi="Arial" w:cs="Arial"/>
-        </w:rPr>
-        <w:t xml:space="preserve"> permit</w:t>
+        <w:t>Eu como gerente, gostaria que o sistema deverá permit</w:t>
       </w:r>
       <w:r>
         <w:rPr>
@@ -2036,19 +2005,47 @@
     <w:p>
       <w:pPr>
         <w:spacing w:after="0" w:line="360" w:lineRule="auto"/>
-        <w:ind w:firstLine="709"/>
+        <w:ind w:firstLine="708"/>
+        <w:jc w:val="both"/>
+        <w:rPr>
+          <w:rFonts w:ascii="Arial" w:eastAsia="Arial" w:hAnsi="Arial" w:cs="Arial"/>
+        </w:rPr>
+      </w:pPr>
+      <w:r>
+        <w:rPr>
+          <w:rFonts w:ascii="Arial" w:eastAsia="Arial" w:hAnsi="Arial" w:cs="Arial"/>
+        </w:rPr>
+        <w:t xml:space="preserve">É possível encontrar um arquivo </w:t>
+      </w:r>
+      <w:r>
+        <w:rPr>
+          <w:rFonts w:ascii="Arial" w:eastAsia="Arial" w:hAnsi="Arial" w:cs="Arial"/>
+        </w:rPr>
+        <w:t>de texto</w:t>
+      </w:r>
+      <w:r>
+        <w:rPr>
+          <w:rFonts w:ascii="Arial" w:eastAsia="Arial" w:hAnsi="Arial" w:cs="Arial"/>
+        </w:rPr>
+        <w:t xml:space="preserve"> denominado “log.txt” na pasta Relatório</w:t>
+      </w:r>
+      <w:r>
+        <w:rPr>
+          <w:rFonts w:ascii="Arial" w:eastAsia="Arial" w:hAnsi="Arial" w:cs="Arial"/>
+        </w:rPr>
+        <w:t xml:space="preserve"> com as alterações feitas pelos participantes do grupo ao decorrer do trabalho.</w:t>
+      </w:r>
+    </w:p>
+    <w:p>
+      <w:pPr>
+        <w:spacing w:after="0" w:line="360" w:lineRule="auto"/>
+        <w:ind w:firstLine="708"/>
         <w:jc w:val="both"/>
         <w:rPr>
           <w:rFonts w:ascii="Arial" w:eastAsia="Arial" w:hAnsi="Arial" w:cs="Arial"/>
           <w:sz w:val="18"/>
         </w:rPr>
       </w:pPr>
-      <w:r>
-        <w:rPr>
-          <w:rFonts w:ascii="Arial" w:eastAsia="Arial" w:hAnsi="Arial" w:cs="Arial"/>
-        </w:rPr>
-        <w:t> </w:t>
-      </w:r>
     </w:p>
     <w:p>
       <w:pPr>
@@ -2071,7 +2068,6 @@
           <w:rFonts w:ascii="Arial" w:eastAsia="Arial" w:hAnsi="Arial" w:cs="Arial"/>
           <w:sz w:val="32"/>
         </w:rPr>
-        <w:lastRenderedPageBreak/>
         <w:t>Conclusão</w:t>
       </w:r>
     </w:p>
@@ -2104,6 +2100,12 @@
         </w:rPr>
         <w:t xml:space="preserve"> não seria possível fazer “merge” antes de passar para a </w:t>
       </w:r>
+      <w:r>
+        <w:rPr>
+          <w:rFonts w:ascii="Arial" w:eastAsia="Arial" w:hAnsi="Arial" w:cs="Arial"/>
+        </w:rPr>
+        <w:t>“</w:t>
+      </w:r>
       <w:proofErr w:type="spellStart"/>
       <w:r>
         <w:rPr>
@@ -2116,6 +2118,12 @@
         <w:rPr>
           <w:rFonts w:ascii="Arial" w:eastAsia="Arial" w:hAnsi="Arial" w:cs="Arial"/>
         </w:rPr>
+        <w:t>”</w:t>
+      </w:r>
+      <w:r>
+        <w:rPr>
+          <w:rFonts w:ascii="Arial" w:eastAsia="Arial" w:hAnsi="Arial" w:cs="Arial"/>
+        </w:rPr>
         <w:t xml:space="preserve">. Com isso conseguimos aprimorar a nossa comunicação como uma equipe e a mantendo ativa para minimizar os erros e uma delimitação de responsabilidades para não sobrecarregar os membros da equipe. </w:t>
       </w:r>
     </w:p>
@@ -2132,19 +2140,79 @@
         <w:rPr>
           <w:rFonts w:ascii="Arial" w:eastAsia="Arial" w:hAnsi="Arial" w:cs="Arial"/>
         </w:rPr>
-        <w:t>É visto pelo grupo que o programa obedece aos requisitos solicitados, mas sem grandes avanços além disso, acreditando-se por parte do envolvidos uma nota 9,</w:t>
-      </w:r>
-      <w:r>
-        <w:rPr>
-          <w:rFonts w:ascii="Arial" w:eastAsia="Arial" w:hAnsi="Arial" w:cs="Arial"/>
-        </w:rPr>
-        <w:t>5</w:t>
-      </w:r>
-      <w:r>
-        <w:rPr>
-          <w:rFonts w:ascii="Arial" w:eastAsia="Arial" w:hAnsi="Arial" w:cs="Arial"/>
-        </w:rPr>
-        <w:t xml:space="preserve"> estaria de acordo. No entanto, é notável pelos integrantes que por parte de certos participantes desde o início do projeto não foi dado o máximo para a realização do trabalho, achando que pela parte de comunicação e envolvimento seria justa uma nota 7,0.  </w:t>
+        <w:t>É visto pelo grupo que o programa obedece aos requisitos solicitados, mas sem grandes avanços além disso,</w:t>
+      </w:r>
+      <w:r>
+        <w:rPr>
+          <w:rFonts w:ascii="Arial" w:eastAsia="Arial" w:hAnsi="Arial" w:cs="Arial"/>
+        </w:rPr>
+        <w:t xml:space="preserve"> </w:t>
+      </w:r>
+      <w:r>
+        <w:rPr>
+          <w:rFonts w:ascii="Arial" w:eastAsia="Arial" w:hAnsi="Arial" w:cs="Arial"/>
+        </w:rPr>
+        <w:t>acreditando-se por parte do envolvidos uma nota 9,5 estaria de acordo.</w:t>
+      </w:r>
+      <w:r>
+        <w:rPr>
+          <w:rFonts w:ascii="Arial" w:eastAsia="Arial" w:hAnsi="Arial" w:cs="Arial"/>
+        </w:rPr>
+        <w:t xml:space="preserve"> </w:t>
+      </w:r>
+      <w:r>
+        <w:rPr>
+          <w:rFonts w:ascii="Arial" w:eastAsia="Arial" w:hAnsi="Arial" w:cs="Arial"/>
+        </w:rPr>
+        <w:t>P</w:t>
+      </w:r>
+      <w:r>
+        <w:rPr>
+          <w:rFonts w:ascii="Arial" w:eastAsia="Arial" w:hAnsi="Arial" w:cs="Arial"/>
+        </w:rPr>
+        <w:t>orém</w:t>
+      </w:r>
+      <w:r>
+        <w:rPr>
+          <w:rFonts w:ascii="Arial" w:eastAsia="Arial" w:hAnsi="Arial" w:cs="Arial"/>
+        </w:rPr>
+        <w:t>,</w:t>
+      </w:r>
+      <w:r>
+        <w:rPr>
+          <w:rFonts w:ascii="Arial" w:eastAsia="Arial" w:hAnsi="Arial" w:cs="Arial"/>
+        </w:rPr>
+        <w:t xml:space="preserve"> com a adição de duas novas regras de </w:t>
+      </w:r>
+      <w:r>
+        <w:rPr>
+          <w:rFonts w:ascii="Arial" w:eastAsia="Arial" w:hAnsi="Arial" w:cs="Arial"/>
+        </w:rPr>
+        <w:t xml:space="preserve">negócio, uma sendo </w:t>
+      </w:r>
+      <w:r>
+        <w:rPr>
+          <w:rFonts w:ascii="Arial" w:eastAsia="Arial" w:hAnsi="Arial" w:cs="Arial"/>
+        </w:rPr>
+        <w:t xml:space="preserve">que os códigos são gerados automaticamente e a segunda </w:t>
+      </w:r>
+      <w:r>
+        <w:rPr>
+          <w:rFonts w:ascii="Arial" w:eastAsia="Arial" w:hAnsi="Arial" w:cs="Arial"/>
+        </w:rPr>
+        <w:t>que só seria permitida a adição de um item se</w:t>
+      </w:r>
+      <w:r>
+        <w:rPr>
+          <w:rFonts w:ascii="Arial" w:eastAsia="Arial" w:hAnsi="Arial" w:cs="Arial"/>
+        </w:rPr>
+        <w:t xml:space="preserve"> não atingir o valor máximo</w:t>
+      </w:r>
+      <w:r>
+        <w:rPr>
+          <w:rFonts w:ascii="Arial" w:eastAsia="Arial" w:hAnsi="Arial" w:cs="Arial"/>
+        </w:rPr>
+        <w:t xml:space="preserve">. No entanto, é notável que por parte de certos participantes desde o início do projeto não foi dado o máximo para a realização do trabalho, achando que pela parte de comunicação e envolvimento seria justa uma nota 7,0.  </w:t>
       </w:r>
     </w:p>
     <w:p>
@@ -2229,52 +2297,6 @@
     <w:p>
       <w:pPr>
         <w:spacing w:line="360" w:lineRule="auto"/>
-        <w:ind w:firstLine="709"/>
-        <w:jc w:val="center"/>
-        <w:rPr>
-          <w:rFonts w:ascii="Arial" w:eastAsia="Arial" w:hAnsi="Arial" w:cs="Arial"/>
-          <w:b/>
-        </w:rPr>
-      </w:pPr>
-    </w:p>
-    <w:p>
-      <w:pPr>
-        <w:spacing w:line="360" w:lineRule="auto"/>
-        <w:ind w:firstLine="709"/>
-        <w:jc w:val="center"/>
-        <w:rPr>
-          <w:rFonts w:ascii="Arial" w:eastAsia="Arial" w:hAnsi="Arial" w:cs="Arial"/>
-          <w:b/>
-        </w:rPr>
-      </w:pPr>
-    </w:p>
-    <w:p>
-      <w:pPr>
-        <w:spacing w:line="360" w:lineRule="auto"/>
-        <w:ind w:firstLine="709"/>
-        <w:jc w:val="center"/>
-        <w:rPr>
-          <w:rFonts w:ascii="Arial" w:eastAsia="Arial" w:hAnsi="Arial" w:cs="Arial"/>
-          <w:b/>
-        </w:rPr>
-      </w:pPr>
-    </w:p>
-    <w:p>
-      <w:pPr>
-        <w:spacing w:line="360" w:lineRule="auto"/>
-        <w:ind w:firstLine="709"/>
-        <w:jc w:val="center"/>
-        <w:rPr>
-          <w:rFonts w:ascii="Arial" w:eastAsia="Arial" w:hAnsi="Arial" w:cs="Arial"/>
-          <w:b/>
-        </w:rPr>
-      </w:pPr>
-    </w:p>
-    <w:p>
-      <w:pPr>
-        <w:spacing w:line="360" w:lineRule="auto"/>
-        <w:ind w:firstLine="709"/>
-        <w:jc w:val="center"/>
         <w:rPr>
           <w:rFonts w:ascii="Arial" w:eastAsia="Arial" w:hAnsi="Arial" w:cs="Arial"/>
           <w:b/>
@@ -3046,6 +3068,41 @@
     <w:semiHidden/>
     <w:unhideWhenUsed/>
   </w:style>
+  <w:style w:type="character" w:styleId="Hyperlink">
+    <w:name w:val="Hyperlink"/>
+    <w:basedOn w:val="Fontepargpadro"/>
+    <w:uiPriority w:val="99"/>
+    <w:unhideWhenUsed/>
+    <w:rsid w:val="003E621A"/>
+    <w:rPr>
+      <w:color w:val="0563C1" w:themeColor="hyperlink"/>
+      <w:u w:val="single"/>
+    </w:rPr>
+  </w:style>
+  <w:style w:type="character" w:styleId="MenoPendente">
+    <w:name w:val="Unresolved Mention"/>
+    <w:basedOn w:val="Fontepargpadro"/>
+    <w:uiPriority w:val="99"/>
+    <w:semiHidden/>
+    <w:unhideWhenUsed/>
+    <w:rsid w:val="003E621A"/>
+    <w:rPr>
+      <w:color w:val="605E5C"/>
+      <w:shd w:val="clear" w:color="auto" w:fill="E1DFDD"/>
+    </w:rPr>
+  </w:style>
+  <w:style w:type="character" w:styleId="HiperlinkVisitado">
+    <w:name w:val="FollowedHyperlink"/>
+    <w:basedOn w:val="Fontepargpadro"/>
+    <w:uiPriority w:val="99"/>
+    <w:semiHidden/>
+    <w:unhideWhenUsed/>
+    <w:rsid w:val="003E621A"/>
+    <w:rPr>
+      <w:color w:val="954F72" w:themeColor="followedHyperlink"/>
+      <w:u w:val="single"/>
+    </w:rPr>
+  </w:style>
 </w:styles>
 </file>
 

</xml_diff>